<commit_message>
update 1st pcl api: ShapeContext3DEstimation
</commit_message>
<xml_diff>
--- a/PCL API/1_ShapeContext3DEstimation/成品/1_ShapeContext3DEstimation.docx
+++ b/PCL API/1_ShapeContext3DEstimation/成品/1_ShapeContext3DEstimation.docx
@@ -277,10 +277,10 @@
           <w:rFonts w:hint="eastAsia" w:ascii="宋体" w:hAnsi="宋体" w:eastAsia="宋体" w:cs="宋体"/>
         </w:rPr>
       </w:pPr>
-      <w:bookmarkStart w:id="1" w:name="_Toc514089186"/>
+      <w:bookmarkStart w:id="1" w:name="_Toc32759"/>
       <w:bookmarkStart w:id="2" w:name="_Toc514095512"/>
-      <w:bookmarkStart w:id="3" w:name="_Toc514086651"/>
-      <w:bookmarkStart w:id="4" w:name="_Toc32759"/>
+      <w:bookmarkStart w:id="3" w:name="_Toc514089186"/>
+      <w:bookmarkStart w:id="4" w:name="_Toc514086651"/>
       <w:r>
         <w:rPr>
           <w:rFonts w:hint="eastAsia" w:ascii="宋体" w:hAnsi="宋体" w:eastAsia="宋体" w:cs="宋体"/>
@@ -822,9 +822,9 @@
           <w:rFonts w:hint="eastAsia" w:ascii="宋体" w:hAnsi="宋体" w:eastAsia="宋体" w:cs="宋体"/>
         </w:rPr>
       </w:pPr>
-      <w:bookmarkStart w:id="5" w:name="_Toc514089187"/>
-      <w:bookmarkStart w:id="6" w:name="_Toc514095513"/>
-      <w:bookmarkStart w:id="7" w:name="_Toc11442"/>
+      <w:bookmarkStart w:id="5" w:name="_Toc11442"/>
+      <w:bookmarkStart w:id="6" w:name="_Toc514089187"/>
+      <w:bookmarkStart w:id="7" w:name="_Toc514095513"/>
       <w:r>
         <w:rPr>
           <w:rFonts w:hint="eastAsia" w:ascii="宋体" w:hAnsi="宋体" w:eastAsia="宋体" w:cs="宋体"/>
@@ -1557,8 +1557,6 @@
               <w:lang w:val="en-US" w:eastAsia="zh-CN" w:bidi="ar-SA"/>
             </w:rPr>
           </w:pPr>
-          <w:bookmarkStart w:id="24" w:name="_GoBack"/>
-          <w:bookmarkEnd w:id="24"/>
           <w:r>
             <w:rPr>
               <w:rStyle w:val="124"/>
@@ -4171,7 +4169,7 @@
         <w:pStyle w:val="4"/>
         <w:ind w:left="420" w:leftChars="0"/>
         <w:rPr>
-          <w:rFonts w:hint="default" w:ascii="宋体" w:hAnsi="宋体" w:eastAsia="宋体" w:cs="宋体"/>
+          <w:rFonts w:hint="eastAsia" w:ascii="宋体" w:hAnsi="宋体" w:eastAsia="宋体" w:cs="宋体"/>
           <w:lang w:val="en-US" w:eastAsia="zh-CN"/>
         </w:rPr>
       </w:pPr>
@@ -4182,6 +4180,152 @@
         </w:rPr>
         <w:t>该接口对计算查询点的描述子时需要用到的一系列参数做校验及初始化。</w:t>
       </w:r>
+    </w:p>
+    <w:p>
+      <w:pPr>
+        <w:pStyle w:val="4"/>
+        <w:ind w:left="420" w:leftChars="0"/>
+        <w:rPr>
+          <w:rFonts w:hint="eastAsia" w:ascii="宋体" w:hAnsi="宋体" w:eastAsia="宋体" w:cs="宋体"/>
+          <w:lang w:val="en-US" w:eastAsia="zh-CN"/>
+        </w:rPr>
+      </w:pPr>
+      <w:r>
+        <w:rPr>
+          <w:rFonts w:hint="eastAsia" w:ascii="宋体" w:hAnsi="宋体" w:eastAsia="宋体" w:cs="宋体"/>
+          <w:lang w:val="en-US" w:eastAsia="zh-CN"/>
+        </w:rPr>
+        <w:t>更新描述子长度</w:t>
+      </w:r>
+    </w:p>
+    <w:p>
+      <w:pPr>
+        <w:pStyle w:val="4"/>
+        <w:ind w:left="420" w:leftChars="0"/>
+        <w:rPr>
+          <w:rFonts w:hint="eastAsia" w:ascii="宋体" w:hAnsi="宋体" w:eastAsia="宋体" w:cs="宋体"/>
+          <w:lang w:val="en-US" w:eastAsia="zh-CN"/>
+        </w:rPr>
+      </w:pPr>
+      <w:r>
+        <w:rPr>
+          <w:rFonts w:hint="eastAsia" w:ascii="宋体" w:hAnsi="宋体" w:eastAsia="宋体" w:cs="宋体"/>
+          <w:lang w:val="en-US" w:eastAsia="zh-CN"/>
+        </w:rPr>
+        <w:t>计算半径、俯仰角和转动角划分</w:t>
+      </w:r>
+    </w:p>
+    <w:p>
+      <w:pPr>
+        <w:pStyle w:val="4"/>
+        <w:ind w:left="420" w:leftChars="0"/>
+        <w:rPr>
+          <w:rFonts w:hint="eastAsia" w:ascii="宋体" w:hAnsi="宋体" w:eastAsia="宋体" w:cs="宋体"/>
+          <w:lang w:val="en-US" w:eastAsia="zh-CN"/>
+        </w:rPr>
+      </w:pPr>
+      <w:r>
+        <w:rPr>
+          <w:rFonts w:hint="eastAsia" w:ascii="宋体" w:hAnsi="宋体" w:eastAsia="宋体" w:cs="宋体"/>
+          <w:lang w:val="en-US" w:eastAsia="zh-CN"/>
+        </w:rPr>
+        <w:t>重新分配划分和查找表</w:t>
+      </w:r>
+    </w:p>
+    <w:p>
+      <w:pPr>
+        <w:widowControl w:val="0"/>
+        <w:autoSpaceDE w:val="0"/>
+        <w:autoSpaceDN w:val="0"/>
+        <w:adjustRightInd w:val="0"/>
+        <w:spacing w:line="360" w:lineRule="auto"/>
+        <w:ind w:left="420" w:leftChars="0" w:firstLine="420" w:firstLineChars="0"/>
+        <w:jc w:val="both"/>
+        <w:rPr>
+          <w:rFonts w:hint="default" w:ascii="Times New Roman" w:hAnsi="Times New Roman" w:eastAsia="宋体" w:cs="Times New Roman"/>
+          <w:sz w:val="21"/>
+          <w:szCs w:val="21"/>
+          <w:vertAlign w:val="baseline"/>
+          <w:lang w:val="en-US" w:eastAsia="zh-CN"/>
+        </w:rPr>
+      </w:pPr>
+      <w:r>
+        <w:rPr>
+          <w:rFonts w:hint="default" w:ascii="Times New Roman" w:hAnsi="Times New Roman" w:eastAsia="宋体" w:cs="Times New Roman"/>
+          <w:sz w:val="21"/>
+          <w:szCs w:val="21"/>
+          <w:vertAlign w:val="baseline"/>
+          <w:lang w:val="en-US" w:eastAsia="zh-CN"/>
+        </w:rPr>
+        <w:t>对</w:t>
+      </w:r>
+      <w:r>
+        <w:rPr>
+          <w:rFonts w:hint="eastAsia" w:eastAsia="宋体" w:cs="Times New Roman"/>
+          <w:sz w:val="21"/>
+          <w:szCs w:val="21"/>
+          <w:vertAlign w:val="baseline"/>
+          <w:lang w:val="en-US" w:eastAsia="zh-CN"/>
+        </w:rPr>
+        <w:t>半径区间</w:t>
+      </w:r>
+      <w:r>
+        <w:rPr>
+          <w:rFonts w:hint="default" w:ascii="Times New Roman" w:hAnsi="Times New Roman" w:eastAsia="宋体" w:cs="Times New Roman"/>
+          <w:sz w:val="21"/>
+          <w:szCs w:val="21"/>
+          <w:vertAlign w:val="baseline"/>
+          <w:lang w:val="en-US" w:eastAsia="zh-CN"/>
+        </w:rPr>
+        <w:t>做初始化，参考论文：</w:t>
+      </w:r>
+    </w:p>
+    <w:p>
+      <w:pPr>
+        <w:pStyle w:val="4"/>
+        <w:ind w:left="840" w:leftChars="0"/>
+        <w:rPr>
+          <w:rFonts w:hint="default" w:ascii="宋体" w:hAnsi="宋体" w:eastAsia="宋体" w:cs="宋体"/>
+          <w:lang w:val="en-US" w:eastAsia="zh-CN"/>
+        </w:rPr>
+      </w:pPr>
+      <w:r>
+        <w:rPr>
+          <w:rFonts w:hint="default" w:ascii="Times New Roman" w:hAnsi="Times New Roman" w:eastAsia="宋体" w:cs="Times New Roman"/>
+          <w:sz w:val="21"/>
+          <w:szCs w:val="21"/>
+          <w:vertAlign w:val="baseline"/>
+          <w:lang w:val="en-US" w:eastAsia="zh-CN"/>
+        </w:rPr>
+        <w:t>Frome2004_Chapter_RecognizingObjectsInRangeDataU的section 2.1的公式(1)</w:t>
+      </w:r>
+    </w:p>
+    <w:p>
+      <w:pPr>
+        <w:pStyle w:val="4"/>
+        <w:ind w:left="420" w:leftChars="0"/>
+        <w:rPr>
+          <w:rFonts w:hint="default" w:ascii="宋体" w:hAnsi="宋体" w:eastAsia="宋体" w:cs="宋体"/>
+          <w:lang w:val="en-US" w:eastAsia="zh-CN"/>
+        </w:rPr>
+      </w:pPr>
+      <w:r>
+        <w:rPr>
+          <w:rFonts w:hint="eastAsia" w:ascii="宋体" w:hAnsi="宋体" w:eastAsia="宋体" w:cs="宋体"/>
+          <w:lang w:val="en-US" w:eastAsia="zh-CN"/>
+        </w:rPr>
+        <w:t>对俯仰角区间做初始化</w:t>
+      </w:r>
+    </w:p>
+    <w:p>
+      <w:pPr>
+        <w:pStyle w:val="4"/>
+        <w:ind w:left="420" w:leftChars="0"/>
+        <w:rPr>
+          <w:rFonts w:hint="default" w:ascii="宋体" w:hAnsi="宋体" w:eastAsia="宋体" w:cs="宋体"/>
+          <w:lang w:val="en-US" w:eastAsia="zh-CN"/>
+        </w:rPr>
+      </w:pPr>
     </w:p>
     <w:p>
       <w:pPr>
@@ -4969,6 +5113,14 @@
         </w:tc>
       </w:tr>
       <w:tr>
+        <w:tblPrEx>
+          <w:tblCellMar>
+            <w:top w:w="0" w:type="dxa"/>
+            <w:left w:w="108" w:type="dxa"/>
+            <w:bottom w:w="0" w:type="dxa"/>
+            <w:right w:w="108" w:type="dxa"/>
+          </w:tblCellMar>
+        </w:tblPrEx>
         <w:trPr>
           <w:trHeight w:val="322" w:hRule="atLeast"/>
         </w:trPr>
@@ -7521,6 +7673,9 @@
             <w:right w:w="108" w:type="dxa"/>
           </w:tblCellMar>
         </w:tblPrEx>
+        <w:trPr>
+          <w:trHeight w:val="447" w:hRule="atLeast"/>
+        </w:trPr>
         <w:tc>
           <w:tcPr>
             <w:tcW w:w="1641" w:type="dxa"/>
@@ -7838,6 +7993,177 @@
         <w:t>(高性能)实现方案</w:t>
       </w:r>
       <w:bookmarkEnd w:id="15"/>
+    </w:p>
+    <w:tbl>
+      <w:tblPr>
+        <w:tblStyle w:val="37"/>
+        <w:tblW w:w="4999" w:type="pct"/>
+        <w:tblInd w:w="0" w:type="dxa"/>
+        <w:tblBorders>
+          <w:top w:val="single" w:color="auto" w:sz="4" w:space="0"/>
+          <w:left w:val="single" w:color="auto" w:sz="4" w:space="0"/>
+          <w:bottom w:val="single" w:color="auto" w:sz="4" w:space="0"/>
+          <w:right w:val="single" w:color="auto" w:sz="4" w:space="0"/>
+          <w:insideH w:val="single" w:color="auto" w:sz="4" w:space="0"/>
+          <w:insideV w:val="single" w:color="auto" w:sz="4" w:space="0"/>
+        </w:tblBorders>
+        <w:tblLayout w:type="autofit"/>
+        <w:tblCellMar>
+          <w:left w:w="108" w:type="dxa"/>
+          <w:right w:w="108" w:type="dxa"/>
+        </w:tblCellMar>
+      </w:tblPr>
+      <w:tblGrid>
+        <w:gridCol w:w="3149"/>
+        <w:gridCol w:w="5371"/>
+      </w:tblGrid>
+      <w:tr>
+        <w:tblPrEx>
+          <w:tblBorders>
+            <w:top w:val="single" w:color="auto" w:sz="4" w:space="0"/>
+            <w:left w:val="single" w:color="auto" w:sz="4" w:space="0"/>
+            <w:bottom w:val="single" w:color="auto" w:sz="4" w:space="0"/>
+            <w:right w:val="single" w:color="auto" w:sz="4" w:space="0"/>
+            <w:insideH w:val="single" w:color="auto" w:sz="4" w:space="0"/>
+            <w:insideV w:val="single" w:color="auto" w:sz="4" w:space="0"/>
+          </w:tblBorders>
+          <w:tblCellMar>
+            <w:left w:w="108" w:type="dxa"/>
+            <w:right w:w="108" w:type="dxa"/>
+          </w:tblCellMar>
+        </w:tblPrEx>
+        <w:trPr>
+          <w:trHeight w:val="744" w:hRule="atLeast"/>
+        </w:trPr>
+        <w:tc>
+          <w:tcPr>
+            <w:tcW w:w="1848" w:type="pct"/>
+          </w:tcPr>
+          <w:p>
+            <w:pPr>
+              <w:pStyle w:val="4"/>
+              <w:ind w:left="0" w:leftChars="0" w:firstLine="0" w:firstLineChars="0"/>
+              <w:rPr>
+                <w:rFonts w:hint="default" w:eastAsia="宋体"/>
+                <w:vertAlign w:val="baseline"/>
+                <w:lang w:val="en-US" w:eastAsia="zh-CN"/>
+              </w:rPr>
+            </w:pPr>
+            <w:r>
+              <w:rPr>
+                <w:rFonts w:hint="eastAsia" w:eastAsia="宋体"/>
+                <w:vertAlign w:val="baseline"/>
+                <w:lang w:val="en-US" w:eastAsia="zh-CN"/>
+              </w:rPr>
+              <w:t>该接口需要用到的Tik接口</w:t>
+            </w:r>
+          </w:p>
+        </w:tc>
+        <w:tc>
+          <w:tcPr>
+            <w:tcW w:w="3151" w:type="pct"/>
+          </w:tcPr>
+          <w:p>
+            <w:pPr>
+              <w:pStyle w:val="4"/>
+              <w:ind w:left="0" w:leftChars="0" w:firstLine="0" w:firstLineChars="0"/>
+              <w:rPr>
+                <w:rFonts w:hint="default" w:eastAsia="宋体"/>
+                <w:highlight w:val="none"/>
+                <w:vertAlign w:val="baseline"/>
+                <w:lang w:val="en-US" w:eastAsia="zh-CN"/>
+              </w:rPr>
+            </w:pPr>
+            <w:r>
+              <w:rPr>
+                <w:rFonts w:hint="eastAsia" w:ascii="宋体" w:hAnsi="宋体" w:eastAsia="宋体" w:cs="宋体"/>
+                <w:highlight w:val="none"/>
+                <w:lang w:val="en-US" w:eastAsia="zh-CN"/>
+              </w:rPr>
+              <w:t>vec_mul(vec_muls)，vec_add(vec_adds)，vec_rec，vec_exp，vec_ln，for_range，set_as</w:t>
+            </w:r>
+          </w:p>
+        </w:tc>
+      </w:tr>
+      <w:tr>
+        <w:tblPrEx>
+          <w:tblBorders>
+            <w:top w:val="single" w:color="auto" w:sz="4" w:space="0"/>
+            <w:left w:val="single" w:color="auto" w:sz="4" w:space="0"/>
+            <w:bottom w:val="single" w:color="auto" w:sz="4" w:space="0"/>
+            <w:right w:val="single" w:color="auto" w:sz="4" w:space="0"/>
+            <w:insideH w:val="single" w:color="auto" w:sz="4" w:space="0"/>
+            <w:insideV w:val="single" w:color="auto" w:sz="4" w:space="0"/>
+          </w:tblBorders>
+          <w:tblCellMar>
+            <w:left w:w="108" w:type="dxa"/>
+            <w:right w:w="108" w:type="dxa"/>
+          </w:tblCellMar>
+        </w:tblPrEx>
+        <w:trPr>
+          <w:trHeight w:val="744" w:hRule="atLeast"/>
+        </w:trPr>
+        <w:tc>
+          <w:tcPr>
+            <w:tcW w:w="1848" w:type="pct"/>
+          </w:tcPr>
+          <w:p>
+            <w:pPr>
+              <w:pStyle w:val="4"/>
+              <w:ind w:left="0" w:leftChars="0" w:firstLine="0" w:firstLineChars="0"/>
+              <w:rPr>
+                <w:rFonts w:hint="eastAsia"/>
+                <w:vertAlign w:val="baseline"/>
+              </w:rPr>
+            </w:pPr>
+            <w:r>
+              <w:rPr>
+                <w:rFonts w:hint="eastAsia" w:eastAsia="宋体"/>
+                <w:vertAlign w:val="baseline"/>
+                <w:lang w:val="en-US" w:eastAsia="zh-CN"/>
+              </w:rPr>
+              <w:t>无法用Tik接口实现的部分</w:t>
+            </w:r>
+          </w:p>
+        </w:tc>
+        <w:tc>
+          <w:tcPr>
+            <w:tcW w:w="3151" w:type="pct"/>
+          </w:tcPr>
+          <w:p>
+            <w:pPr>
+              <w:pStyle w:val="4"/>
+              <w:ind w:left="0" w:leftChars="0" w:firstLine="0" w:firstLineChars="0"/>
+              <w:rPr>
+                <w:rFonts w:hint="eastAsia"/>
+                <w:highlight w:val="none"/>
+                <w:vertAlign w:val="baseline"/>
+              </w:rPr>
+            </w:pPr>
+            <w:r>
+              <w:rPr>
+                <w:rFonts w:hint="eastAsia" w:ascii="宋体" w:hAnsi="宋体" w:eastAsia="宋体" w:cs="宋体"/>
+                <w:highlight w:val="none"/>
+                <w:lang w:val="en-US" w:eastAsia="zh-CN"/>
+              </w:rPr>
+              <w:t>三角函数、反三角函数</w:t>
+            </w:r>
+          </w:p>
+        </w:tc>
+      </w:tr>
+    </w:tbl>
+    <w:p>
+      <w:pPr>
+        <w:pStyle w:val="4"/>
+        <w:ind w:left="0" w:leftChars="0" w:firstLine="0" w:firstLineChars="0"/>
+        <w:rPr>
+          <w:rFonts w:hint="default" w:ascii="宋体" w:hAnsi="宋体" w:eastAsia="宋体" w:cs="宋体"/>
+          <w:highlight w:val="yellow"/>
+          <w:lang w:val="en-US" w:eastAsia="zh-CN"/>
+        </w:rPr>
+      </w:pPr>
+      <w:bookmarkStart w:id="24" w:name="_GoBack"/>
+      <w:bookmarkEnd w:id="24"/>
     </w:p>
     <w:p>
       <w:pPr>
@@ -7860,7 +8186,7 @@
           <w:lang w:val="en-US" w:eastAsia="zh-CN"/>
         </w:rPr>
         <w:object>
-          <v:shape id="_x0000_i1028" o:spt="75" type="#_x0000_t75" style="height:56.7pt;width:62.45pt;" o:ole="t" filled="f" o:preferrelative="t" stroked="f" coordsize="21600,21600">
+          <v:shape id="_x0000_i1025" o:spt="75" type="#_x0000_t75" style="height:56.7pt;width:62.45pt;" o:ole="t" filled="f" o:preferrelative="t" stroked="f" coordsize="21600,21600">
             <v:path/>
             <v:fill on="f" focussize="0,0"/>
             <v:stroke on="f"/>
@@ -7869,7 +8195,7 @@
             <w10:wrap type="none"/>
             <w10:anchorlock/>
           </v:shape>
-          <o:OLEObject Type="Embed" ProgID="Package" ShapeID="_x0000_i1028" DrawAspect="Icon" ObjectID="_1468075725" r:id="rId13">
+          <o:OLEObject Type="Embed" ProgID="Package" ShapeID="_x0000_i1025" DrawAspect="Icon" ObjectID="_1468075725" r:id="rId13">
             <o:LockedField>false</o:LockedField>
           </o:OLEObject>
         </w:object>
@@ -7898,8 +8224,8 @@
       </w:tblPr>
       <w:tblGrid>
         <w:gridCol w:w="802"/>
-        <w:gridCol w:w="5873"/>
-        <w:gridCol w:w="1847"/>
+        <w:gridCol w:w="5734"/>
+        <w:gridCol w:w="1986"/>
       </w:tblGrid>
       <w:tr>
         <w:tblPrEx>
@@ -7924,6 +8250,11 @@
           </w:tcPr>
           <w:p>
             <w:pPr>
+              <w:widowControl w:val="0"/>
+              <w:autoSpaceDE w:val="0"/>
+              <w:autoSpaceDN w:val="0"/>
+              <w:adjustRightInd w:val="0"/>
+              <w:spacing w:line="360" w:lineRule="auto"/>
               <w:rPr>
                 <w:rFonts w:hint="default" w:ascii="Times New Roman" w:hAnsi="Times New Roman" w:eastAsia="宋体" w:cs="Times New Roman"/>
                 <w:sz w:val="21"/>
@@ -7946,10 +8277,15 @@
         </w:tc>
         <w:tc>
           <w:tcPr>
-            <w:tcW w:w="5873" w:type="dxa"/>
-          </w:tcPr>
-          <w:p>
-            <w:pPr>
+            <w:tcW w:w="5734" w:type="dxa"/>
+          </w:tcPr>
+          <w:p>
+            <w:pPr>
+              <w:widowControl w:val="0"/>
+              <w:autoSpaceDE w:val="0"/>
+              <w:autoSpaceDN w:val="0"/>
+              <w:adjustRightInd w:val="0"/>
+              <w:spacing w:line="360" w:lineRule="auto"/>
               <w:rPr>
                 <w:rFonts w:hint="default" w:ascii="Times New Roman" w:hAnsi="Times New Roman" w:eastAsia="宋体" w:cs="Times New Roman"/>
                 <w:sz w:val="21"/>
@@ -7972,10 +8308,15 @@
         </w:tc>
         <w:tc>
           <w:tcPr>
-            <w:tcW w:w="1847" w:type="dxa"/>
-          </w:tcPr>
-          <w:p>
-            <w:pPr>
+            <w:tcW w:w="1986" w:type="dxa"/>
+          </w:tcPr>
+          <w:p>
+            <w:pPr>
+              <w:widowControl w:val="0"/>
+              <w:autoSpaceDE w:val="0"/>
+              <w:autoSpaceDN w:val="0"/>
+              <w:adjustRightInd w:val="0"/>
+              <w:spacing w:line="360" w:lineRule="auto"/>
               <w:rPr>
                 <w:rFonts w:hint="default" w:ascii="Times New Roman" w:hAnsi="Times New Roman" w:eastAsia="宋体" w:cs="Times New Roman"/>
                 <w:sz w:val="21"/>
@@ -8020,6 +8361,11 @@
           </w:tcPr>
           <w:p>
             <w:pPr>
+              <w:widowControl w:val="0"/>
+              <w:autoSpaceDE w:val="0"/>
+              <w:autoSpaceDN w:val="0"/>
+              <w:adjustRightInd w:val="0"/>
+              <w:spacing w:line="360" w:lineRule="auto"/>
               <w:rPr>
                 <w:rFonts w:hint="default" w:ascii="Times New Roman" w:hAnsi="Times New Roman" w:eastAsia="宋体" w:cs="Times New Roman"/>
                 <w:sz w:val="21"/>
@@ -8042,96 +8388,54 @@
         </w:tc>
         <w:tc>
           <w:tcPr>
-            <w:tcW w:w="5873" w:type="dxa"/>
-          </w:tcPr>
-          <w:p>
-            <w:pPr>
-              <w:rPr>
-                <w:rFonts w:hint="default" w:ascii="Times New Roman" w:hAnsi="Times New Roman" w:eastAsia="宋体" w:cs="Times New Roman"/>
-                <w:sz w:val="21"/>
-                <w:szCs w:val="21"/>
-                <w:vertAlign w:val="baseline"/>
-                <w:lang w:val="en-US" w:eastAsia="zh-CN"/>
-              </w:rPr>
-            </w:pPr>
-            <w:r>
-              <w:rPr>
-                <w:rFonts w:hint="default" w:ascii="Times New Roman" w:hAnsi="Times New Roman" w:eastAsia="宋体" w:cs="Times New Roman"/>
-                <w:sz w:val="21"/>
-                <w:szCs w:val="21"/>
-                <w:vertAlign w:val="baseline"/>
-                <w:lang w:val="en-US" w:eastAsia="zh-CN"/>
-              </w:rPr>
-              <w:t>进行一些初始化操作，具体有：检查输入点云设置了没有；初始化输入点云的下标集合；初始化搜索表面；初始化搜索树；检查用于临近点搜索的参数设置了没；检查输入法线集合设置了没；</w:t>
-            </w:r>
-          </w:p>
-        </w:tc>
-        <w:tc>
-          <w:tcPr>
-            <w:tcW w:w="1847" w:type="dxa"/>
-          </w:tcPr>
-          <w:p>
-            <w:pPr>
-              <w:rPr>
-                <w:rFonts w:hint="default" w:ascii="Times New Roman" w:hAnsi="Times New Roman" w:eastAsia="宋体" w:cs="Times New Roman"/>
-                <w:sz w:val="21"/>
-                <w:szCs w:val="21"/>
-                <w:vertAlign w:val="baseline"/>
-                <w:lang w:val="en-US" w:eastAsia="zh-CN"/>
-              </w:rPr>
-            </w:pPr>
-            <w:r>
-              <w:rPr>
-                <w:rFonts w:hint="default" w:ascii="Times New Roman" w:hAnsi="Times New Roman" w:eastAsia="宋体" w:cs="Times New Roman"/>
-                <w:sz w:val="21"/>
-                <w:szCs w:val="21"/>
-                <w:vertAlign w:val="baseline"/>
-                <w:lang w:val="en-US" w:eastAsia="zh-CN"/>
-              </w:rPr>
-              <w:t>vec_add</w:t>
-            </w:r>
-          </w:p>
-          <w:p>
-            <w:pPr>
-              <w:rPr>
-                <w:rFonts w:hint="default" w:ascii="Times New Roman" w:hAnsi="Times New Roman" w:eastAsia="宋体" w:cs="Times New Roman"/>
-                <w:sz w:val="21"/>
-                <w:szCs w:val="21"/>
-                <w:vertAlign w:val="baseline"/>
-                <w:lang w:val="en-US" w:eastAsia="zh-CN"/>
-              </w:rPr>
-            </w:pPr>
-            <w:r>
-              <w:rPr>
-                <w:rFonts w:hint="default" w:ascii="Times New Roman" w:hAnsi="Times New Roman" w:eastAsia="宋体" w:cs="Times New Roman"/>
-                <w:sz w:val="21"/>
-                <w:szCs w:val="21"/>
-                <w:vertAlign w:val="baseline"/>
-                <w:lang w:val="en-US" w:eastAsia="zh-CN"/>
-              </w:rPr>
-              <w:t>set_as</w:t>
-            </w:r>
-          </w:p>
-          <w:p>
-            <w:pPr>
-              <w:rPr>
-                <w:rFonts w:hint="default" w:ascii="Times New Roman" w:hAnsi="Times New Roman" w:eastAsia="宋体" w:cs="Times New Roman"/>
-                <w:sz w:val="21"/>
-                <w:szCs w:val="21"/>
-                <w:vertAlign w:val="baseline"/>
-                <w:lang w:val="en-US" w:eastAsia="zh-CN"/>
-              </w:rPr>
-            </w:pPr>
-            <w:r>
-              <w:rPr>
-                <w:rFonts w:hint="default" w:ascii="Times New Roman" w:hAnsi="Times New Roman" w:eastAsia="宋体" w:cs="Times New Roman"/>
-                <w:sz w:val="21"/>
-                <w:szCs w:val="21"/>
-                <w:vertAlign w:val="baseline"/>
-                <w:lang w:val="en-US" w:eastAsia="zh-CN"/>
-              </w:rPr>
-              <w:t>for_range</w:t>
-            </w:r>
+            <w:tcW w:w="5734" w:type="dxa"/>
+          </w:tcPr>
+          <w:p>
+            <w:pPr>
+              <w:widowControl w:val="0"/>
+              <w:autoSpaceDE w:val="0"/>
+              <w:autoSpaceDN w:val="0"/>
+              <w:adjustRightInd w:val="0"/>
+              <w:spacing w:line="360" w:lineRule="auto"/>
+              <w:rPr>
+                <w:rFonts w:hint="default" w:ascii="Times New Roman" w:hAnsi="Times New Roman" w:eastAsia="宋体" w:cs="Times New Roman"/>
+                <w:sz w:val="21"/>
+                <w:szCs w:val="21"/>
+                <w:vertAlign w:val="baseline"/>
+                <w:lang w:val="en-US" w:eastAsia="zh-CN"/>
+              </w:rPr>
+            </w:pPr>
+            <w:r>
+              <w:rPr>
+                <w:rFonts w:hint="eastAsia" w:eastAsia="宋体" w:cs="Times New Roman"/>
+                <w:sz w:val="21"/>
+                <w:szCs w:val="21"/>
+                <w:vertAlign w:val="baseline"/>
+                <w:lang w:val="en-US" w:eastAsia="zh-CN"/>
+              </w:rPr>
+              <w:t>调用FeatureFromNormals::initCompute()接口</w:t>
+            </w:r>
+          </w:p>
+        </w:tc>
+        <w:tc>
+          <w:tcPr>
+            <w:tcW w:w="1986" w:type="dxa"/>
+          </w:tcPr>
+          <w:p>
+            <w:pPr>
+              <w:widowControl w:val="0"/>
+              <w:autoSpaceDE w:val="0"/>
+              <w:autoSpaceDN w:val="0"/>
+              <w:adjustRightInd w:val="0"/>
+              <w:spacing w:line="360" w:lineRule="auto"/>
+              <w:rPr>
+                <w:rFonts w:hint="default" w:ascii="Times New Roman" w:hAnsi="Times New Roman" w:eastAsia="宋体" w:cs="Times New Roman"/>
+                <w:sz w:val="21"/>
+                <w:szCs w:val="21"/>
+                <w:vertAlign w:val="baseline"/>
+                <w:lang w:val="en-US" w:eastAsia="zh-CN"/>
+              </w:rPr>
+            </w:pPr>
           </w:p>
         </w:tc>
       </w:tr>
@@ -8158,65 +8462,101 @@
           </w:tcPr>
           <w:p>
             <w:pPr>
-              <w:rPr>
-                <w:rFonts w:hint="default" w:ascii="Times New Roman" w:hAnsi="Times New Roman" w:eastAsia="宋体" w:cs="Times New Roman"/>
-                <w:sz w:val="21"/>
-                <w:szCs w:val="21"/>
-                <w:vertAlign w:val="baseline"/>
-                <w:lang w:val="en-US" w:eastAsia="zh-CN"/>
-              </w:rPr>
-            </w:pPr>
-            <w:r>
-              <w:rPr>
-                <w:rFonts w:hint="default" w:ascii="Times New Roman" w:hAnsi="Times New Roman" w:eastAsia="宋体" w:cs="Times New Roman"/>
-                <w:sz w:val="21"/>
-                <w:szCs w:val="21"/>
-                <w:vertAlign w:val="baseline"/>
-                <w:lang w:val="en-US" w:eastAsia="zh-CN"/>
-              </w:rPr>
-              <w:t>10~14</w:t>
-            </w:r>
-          </w:p>
-        </w:tc>
-        <w:tc>
-          <w:tcPr>
-            <w:tcW w:w="5873" w:type="dxa"/>
-          </w:tcPr>
-          <w:p>
-            <w:pPr>
-              <w:rPr>
-                <w:rFonts w:hint="default" w:ascii="Times New Roman" w:hAnsi="Times New Roman" w:eastAsia="宋体" w:cs="Times New Roman"/>
-                <w:sz w:val="21"/>
-                <w:szCs w:val="21"/>
-                <w:vertAlign w:val="baseline"/>
-                <w:lang w:val="en-US" w:eastAsia="zh-CN"/>
-              </w:rPr>
-            </w:pPr>
-            <w:r>
-              <w:rPr>
-                <w:rFonts w:hint="default" w:ascii="Times New Roman" w:hAnsi="Times New Roman" w:eastAsia="宋体" w:cs="Times New Roman"/>
-                <w:sz w:val="21"/>
-                <w:szCs w:val="21"/>
-                <w:vertAlign w:val="baseline"/>
-                <w:lang w:val="en-US" w:eastAsia="zh-CN"/>
-              </w:rPr>
-              <w:t>检查搜索半径是否小于设置的最小半径</w:t>
-            </w:r>
-          </w:p>
-        </w:tc>
-        <w:tc>
-          <w:tcPr>
-            <w:tcW w:w="1847" w:type="dxa"/>
-          </w:tcPr>
-          <w:p>
-            <w:pPr>
-              <w:rPr>
-                <w:rFonts w:hint="default" w:ascii="Times New Roman" w:hAnsi="Times New Roman" w:eastAsia="宋体" w:cs="Times New Roman"/>
-                <w:sz w:val="21"/>
-                <w:szCs w:val="21"/>
-                <w:vertAlign w:val="baseline"/>
-              </w:rPr>
-            </w:pPr>
+              <w:widowControl w:val="0"/>
+              <w:autoSpaceDE w:val="0"/>
+              <w:autoSpaceDN w:val="0"/>
+              <w:adjustRightInd w:val="0"/>
+              <w:spacing w:line="360" w:lineRule="auto"/>
+              <w:rPr>
+                <w:rFonts w:hint="default" w:ascii="Times New Roman" w:hAnsi="Times New Roman" w:eastAsia="宋体" w:cs="Times New Roman"/>
+                <w:sz w:val="21"/>
+                <w:szCs w:val="21"/>
+                <w:vertAlign w:val="baseline"/>
+                <w:lang w:val="en-US" w:eastAsia="zh-CN"/>
+              </w:rPr>
+            </w:pPr>
+            <w:r>
+              <w:rPr>
+                <w:rFonts w:hint="default" w:ascii="Times New Roman" w:hAnsi="Times New Roman" w:eastAsia="宋体" w:cs="Times New Roman"/>
+                <w:sz w:val="21"/>
+                <w:szCs w:val="21"/>
+                <w:vertAlign w:val="baseline"/>
+                <w:lang w:val="en-US" w:eastAsia="zh-CN"/>
+              </w:rPr>
+              <w:t>17</w:t>
+            </w:r>
+          </w:p>
+        </w:tc>
+        <w:tc>
+          <w:tcPr>
+            <w:tcW w:w="5734" w:type="dxa"/>
+          </w:tcPr>
+          <w:p>
+            <w:pPr>
+              <w:widowControl w:val="0"/>
+              <w:autoSpaceDE w:val="0"/>
+              <w:autoSpaceDN w:val="0"/>
+              <w:adjustRightInd w:val="0"/>
+              <w:spacing w:line="360" w:lineRule="auto"/>
+              <w:rPr>
+                <w:rFonts w:hint="default" w:ascii="Times New Roman" w:hAnsi="Times New Roman" w:eastAsia="宋体" w:cs="Times New Roman"/>
+                <w:sz w:val="21"/>
+                <w:szCs w:val="21"/>
+                <w:vertAlign w:val="baseline"/>
+                <w:lang w:val="en-US" w:eastAsia="zh-CN"/>
+              </w:rPr>
+            </w:pPr>
+            <w:r>
+              <w:rPr>
+                <w:rFonts w:hint="eastAsia" w:eastAsia="宋体" w:cs="Times New Roman"/>
+                <w:sz w:val="21"/>
+                <w:szCs w:val="21"/>
+                <w:vertAlign w:val="baseline"/>
+                <w:lang w:val="en-US" w:eastAsia="zh-CN"/>
+              </w:rPr>
+              <w:t>标量乘法</w:t>
+            </w:r>
+          </w:p>
+        </w:tc>
+        <w:tc>
+          <w:tcPr>
+            <w:tcW w:w="1986" w:type="dxa"/>
+          </w:tcPr>
+          <w:p>
+            <w:pPr>
+              <w:widowControl w:val="0"/>
+              <w:autoSpaceDE w:val="0"/>
+              <w:autoSpaceDN w:val="0"/>
+              <w:adjustRightInd w:val="0"/>
+              <w:spacing w:line="360" w:lineRule="auto"/>
+              <w:rPr>
+                <w:rFonts w:hint="default" w:ascii="Times New Roman" w:hAnsi="Times New Roman" w:eastAsia="宋体" w:cs="Times New Roman"/>
+                <w:sz w:val="21"/>
+                <w:szCs w:val="21"/>
+                <w:vertAlign w:val="baseline"/>
+                <w:lang w:val="en-US" w:eastAsia="zh-CN"/>
+              </w:rPr>
+            </w:pPr>
+            <w:r>
+              <w:rPr>
+                <w:rFonts w:hint="default" w:ascii="Times New Roman" w:hAnsi="Times New Roman" w:eastAsia="宋体" w:cs="Times New Roman"/>
+                <w:sz w:val="21"/>
+                <w:szCs w:val="21"/>
+                <w:vertAlign w:val="baseline"/>
+                <w:lang w:val="en-US" w:eastAsia="zh-CN"/>
+              </w:rPr>
+              <w:t>vec_mul</w:t>
+            </w:r>
+            <w:r>
+              <w:rPr>
+                <w:rFonts w:hint="eastAsia" w:eastAsia="宋体" w:cs="Times New Roman"/>
+                <w:sz w:val="21"/>
+                <w:szCs w:val="21"/>
+                <w:vertAlign w:val="baseline"/>
+                <w:lang w:val="en-US" w:eastAsia="zh-CN"/>
+              </w:rPr>
+              <w:t>s</w:t>
+            </w:r>
           </w:p>
         </w:tc>
       </w:tr>
@@ -8243,75 +8583,120 @@
           </w:tcPr>
           <w:p>
             <w:pPr>
-              <w:rPr>
-                <w:rFonts w:hint="default" w:ascii="Times New Roman" w:hAnsi="Times New Roman" w:eastAsia="宋体" w:cs="Times New Roman"/>
-                <w:sz w:val="21"/>
-                <w:szCs w:val="21"/>
-                <w:vertAlign w:val="baseline"/>
-                <w:lang w:val="en-US" w:eastAsia="zh-CN"/>
-              </w:rPr>
-            </w:pPr>
-            <w:r>
-              <w:rPr>
-                <w:rFonts w:hint="default" w:ascii="Times New Roman" w:hAnsi="Times New Roman" w:eastAsia="宋体" w:cs="Times New Roman"/>
-                <w:sz w:val="21"/>
-                <w:szCs w:val="21"/>
-                <w:vertAlign w:val="baseline"/>
-                <w:lang w:val="en-US" w:eastAsia="zh-CN"/>
-              </w:rPr>
-              <w:t>17</w:t>
-            </w:r>
-          </w:p>
-        </w:tc>
-        <w:tc>
-          <w:tcPr>
-            <w:tcW w:w="5873" w:type="dxa"/>
-          </w:tcPr>
-          <w:p>
-            <w:pPr>
-              <w:rPr>
-                <w:rFonts w:hint="default" w:ascii="Times New Roman" w:hAnsi="Times New Roman" w:eastAsia="宋体" w:cs="Times New Roman"/>
-                <w:sz w:val="21"/>
-                <w:szCs w:val="21"/>
-                <w:vertAlign w:val="baseline"/>
-                <w:lang w:val="en-US" w:eastAsia="zh-CN"/>
-              </w:rPr>
-            </w:pPr>
-            <w:r>
-              <w:rPr>
-                <w:rFonts w:hint="default" w:ascii="Times New Roman" w:hAnsi="Times New Roman" w:eastAsia="宋体" w:cs="Times New Roman"/>
-                <w:sz w:val="21"/>
-                <w:szCs w:val="21"/>
-                <w:vertAlign w:val="baseline"/>
-                <w:lang w:val="en-US" w:eastAsia="zh-CN"/>
-              </w:rPr>
-              <w:t>更新描述子的长度</w:t>
-            </w:r>
-          </w:p>
-        </w:tc>
-        <w:tc>
-          <w:tcPr>
-            <w:tcW w:w="1847" w:type="dxa"/>
-          </w:tcPr>
-          <w:p>
-            <w:pPr>
-              <w:rPr>
-                <w:rFonts w:hint="default" w:ascii="Times New Roman" w:hAnsi="Times New Roman" w:eastAsia="宋体" w:cs="Times New Roman"/>
-                <w:sz w:val="21"/>
-                <w:szCs w:val="21"/>
-                <w:vertAlign w:val="baseline"/>
-                <w:lang w:val="en-US" w:eastAsia="zh-CN"/>
-              </w:rPr>
-            </w:pPr>
-            <w:r>
-              <w:rPr>
-                <w:rFonts w:hint="default" w:ascii="Times New Roman" w:hAnsi="Times New Roman" w:eastAsia="宋体" w:cs="Times New Roman"/>
-                <w:sz w:val="21"/>
-                <w:szCs w:val="21"/>
-                <w:vertAlign w:val="baseline"/>
-                <w:lang w:val="en-US" w:eastAsia="zh-CN"/>
-              </w:rPr>
-              <w:t>vec_mul(vec_muls)</w:t>
+              <w:widowControl w:val="0"/>
+              <w:autoSpaceDE w:val="0"/>
+              <w:autoSpaceDN w:val="0"/>
+              <w:adjustRightInd w:val="0"/>
+              <w:spacing w:line="360" w:lineRule="auto"/>
+              <w:rPr>
+                <w:rFonts w:hint="default" w:ascii="Times New Roman" w:hAnsi="Times New Roman" w:eastAsia="宋体" w:cs="Times New Roman"/>
+                <w:sz w:val="21"/>
+                <w:szCs w:val="21"/>
+                <w:vertAlign w:val="baseline"/>
+                <w:lang w:val="en-US" w:eastAsia="zh-CN"/>
+              </w:rPr>
+            </w:pPr>
+            <w:r>
+              <w:rPr>
+                <w:rFonts w:hint="default" w:ascii="Times New Roman" w:hAnsi="Times New Roman" w:eastAsia="宋体" w:cs="Times New Roman"/>
+                <w:sz w:val="21"/>
+                <w:szCs w:val="21"/>
+                <w:vertAlign w:val="baseline"/>
+                <w:lang w:val="en-US" w:eastAsia="zh-CN"/>
+              </w:rPr>
+              <w:t>20</w:t>
+            </w:r>
+            <w:r>
+              <w:rPr>
+                <w:rFonts w:hint="eastAsia" w:eastAsia="宋体" w:cs="Times New Roman"/>
+                <w:sz w:val="21"/>
+                <w:szCs w:val="21"/>
+                <w:vertAlign w:val="baseline"/>
+                <w:lang w:val="en-US" w:eastAsia="zh-CN"/>
+              </w:rPr>
+              <w:t>、21</w:t>
+            </w:r>
+          </w:p>
+        </w:tc>
+        <w:tc>
+          <w:tcPr>
+            <w:tcW w:w="5734" w:type="dxa"/>
+          </w:tcPr>
+          <w:p>
+            <w:pPr>
+              <w:widowControl w:val="0"/>
+              <w:autoSpaceDE w:val="0"/>
+              <w:autoSpaceDN w:val="0"/>
+              <w:adjustRightInd w:val="0"/>
+              <w:spacing w:line="360" w:lineRule="auto"/>
+              <w:rPr>
+                <w:rFonts w:hint="default" w:ascii="Times New Roman" w:hAnsi="Times New Roman" w:eastAsia="宋体" w:cs="Times New Roman"/>
+                <w:sz w:val="21"/>
+                <w:szCs w:val="21"/>
+                <w:vertAlign w:val="baseline"/>
+                <w:lang w:val="en-US" w:eastAsia="zh-CN"/>
+              </w:rPr>
+            </w:pPr>
+            <w:r>
+              <w:rPr>
+                <w:rFonts w:hint="eastAsia" w:eastAsia="宋体" w:cs="Times New Roman"/>
+                <w:sz w:val="21"/>
+                <w:szCs w:val="21"/>
+                <w:vertAlign w:val="baseline"/>
+                <w:lang w:val="en-US" w:eastAsia="zh-CN"/>
+              </w:rPr>
+              <w:t>标量除法</w:t>
+            </w:r>
+          </w:p>
+        </w:tc>
+        <w:tc>
+          <w:tcPr>
+            <w:tcW w:w="1986" w:type="dxa"/>
+          </w:tcPr>
+          <w:p>
+            <w:pPr>
+              <w:widowControl w:val="0"/>
+              <w:autoSpaceDE w:val="0"/>
+              <w:autoSpaceDN w:val="0"/>
+              <w:adjustRightInd w:val="0"/>
+              <w:spacing w:line="360" w:lineRule="auto"/>
+              <w:rPr>
+                <w:rFonts w:hint="default" w:ascii="Times New Roman" w:hAnsi="Times New Roman" w:eastAsia="宋体" w:cs="Times New Roman"/>
+                <w:sz w:val="21"/>
+                <w:szCs w:val="21"/>
+                <w:vertAlign w:val="baseline"/>
+                <w:lang w:val="en-US" w:eastAsia="zh-CN"/>
+              </w:rPr>
+            </w:pPr>
+            <w:r>
+              <w:rPr>
+                <w:rFonts w:hint="default" w:ascii="Times New Roman" w:hAnsi="Times New Roman" w:eastAsia="宋体" w:cs="Times New Roman"/>
+                <w:sz w:val="21"/>
+                <w:szCs w:val="21"/>
+                <w:vertAlign w:val="baseline"/>
+                <w:lang w:val="en-US" w:eastAsia="zh-CN"/>
+              </w:rPr>
+              <w:t>vec_muls</w:t>
+            </w:r>
+            <w:r>
+              <w:rPr>
+                <w:rFonts w:hint="eastAsia" w:eastAsia="宋体" w:cs="Times New Roman"/>
+                <w:sz w:val="21"/>
+                <w:szCs w:val="21"/>
+                <w:vertAlign w:val="baseline"/>
+                <w:lang w:val="en-US" w:eastAsia="zh-CN"/>
+              </w:rPr>
+              <w:t>、</w:t>
+            </w:r>
+            <w:r>
+              <w:rPr>
+                <w:rFonts w:hint="default" w:ascii="Times New Roman" w:hAnsi="Times New Roman" w:eastAsia="宋体" w:cs="Times New Roman"/>
+                <w:sz w:val="21"/>
+                <w:szCs w:val="21"/>
+                <w:vertAlign w:val="baseline"/>
+                <w:lang w:val="en-US" w:eastAsia="zh-CN"/>
+              </w:rPr>
+              <w:t>vec_rec</w:t>
             </w:r>
           </w:p>
         </w:tc>
@@ -8339,87 +8724,130 @@
           </w:tcPr>
           <w:p>
             <w:pPr>
-              <w:rPr>
-                <w:rFonts w:hint="default" w:ascii="Times New Roman" w:hAnsi="Times New Roman" w:eastAsia="宋体" w:cs="Times New Roman"/>
-                <w:sz w:val="21"/>
-                <w:szCs w:val="21"/>
-                <w:vertAlign w:val="baseline"/>
-                <w:lang w:val="en-US" w:eastAsia="zh-CN"/>
-              </w:rPr>
-            </w:pPr>
-            <w:r>
-              <w:rPr>
-                <w:rFonts w:hint="default" w:ascii="Times New Roman" w:hAnsi="Times New Roman" w:eastAsia="宋体" w:cs="Times New Roman"/>
-                <w:sz w:val="21"/>
-                <w:szCs w:val="21"/>
-                <w:vertAlign w:val="baseline"/>
-                <w:lang w:val="en-US" w:eastAsia="zh-CN"/>
-              </w:rPr>
-              <w:t>20</w:t>
-            </w:r>
-          </w:p>
-        </w:tc>
-        <w:tc>
-          <w:tcPr>
-            <w:tcW w:w="5873" w:type="dxa"/>
-          </w:tcPr>
-          <w:p>
-            <w:pPr>
-              <w:rPr>
-                <w:rFonts w:hint="default" w:ascii="Times New Roman" w:hAnsi="Times New Roman" w:eastAsia="宋体" w:cs="Times New Roman"/>
-                <w:sz w:val="21"/>
-                <w:szCs w:val="21"/>
-                <w:vertAlign w:val="baseline"/>
-                <w:lang w:val="en-US" w:eastAsia="zh-CN"/>
-              </w:rPr>
-            </w:pPr>
-            <w:r>
-              <w:rPr>
-                <w:rFonts w:hint="default" w:ascii="Times New Roman" w:hAnsi="Times New Roman" w:eastAsia="宋体" w:cs="Times New Roman"/>
-                <w:sz w:val="21"/>
-                <w:szCs w:val="21"/>
-                <w:vertAlign w:val="baseline"/>
-                <w:lang w:val="en-US" w:eastAsia="zh-CN"/>
-              </w:rPr>
-              <w:t>计算转动角azimuth区间的大小，单位是角度</w:t>
-            </w:r>
-          </w:p>
-        </w:tc>
-        <w:tc>
-          <w:tcPr>
-            <w:tcW w:w="1847" w:type="dxa"/>
-          </w:tcPr>
-          <w:p>
-            <w:pPr>
-              <w:rPr>
-                <w:rFonts w:hint="default" w:ascii="Times New Roman" w:hAnsi="Times New Roman" w:eastAsia="宋体" w:cs="Times New Roman"/>
-                <w:sz w:val="21"/>
-                <w:szCs w:val="21"/>
-                <w:vertAlign w:val="baseline"/>
-                <w:lang w:val="en-US" w:eastAsia="zh-CN"/>
-              </w:rPr>
-            </w:pPr>
-            <w:r>
-              <w:rPr>
-                <w:rFonts w:hint="default" w:ascii="Times New Roman" w:hAnsi="Times New Roman" w:eastAsia="宋体" w:cs="Times New Roman"/>
-                <w:sz w:val="21"/>
-                <w:szCs w:val="21"/>
-                <w:vertAlign w:val="baseline"/>
-                <w:lang w:val="en-US" w:eastAsia="zh-CN"/>
-              </w:rPr>
-              <w:t>vec_muls</w:t>
-            </w:r>
-          </w:p>
-          <w:p>
-            <w:pPr>
-              <w:rPr>
-                <w:rFonts w:hint="default" w:ascii="Times New Roman" w:hAnsi="Times New Roman" w:eastAsia="宋体" w:cs="Times New Roman"/>
-                <w:sz w:val="21"/>
-                <w:szCs w:val="21"/>
-                <w:vertAlign w:val="baseline"/>
-                <w:lang w:val="en-US" w:eastAsia="zh-CN"/>
-              </w:rPr>
-            </w:pPr>
+              <w:widowControl w:val="0"/>
+              <w:autoSpaceDE w:val="0"/>
+              <w:autoSpaceDN w:val="0"/>
+              <w:adjustRightInd w:val="0"/>
+              <w:spacing w:line="360" w:lineRule="auto"/>
+              <w:jc w:val="both"/>
+              <w:rPr>
+                <w:rFonts w:hint="default" w:ascii="Times New Roman" w:hAnsi="Times New Roman" w:eastAsia="宋体" w:cs="Times New Roman"/>
+                <w:sz w:val="21"/>
+                <w:szCs w:val="21"/>
+                <w:vertAlign w:val="baseline"/>
+                <w:lang w:val="en-US" w:eastAsia="zh-CN"/>
+              </w:rPr>
+            </w:pPr>
+            <w:r>
+              <w:rPr>
+                <w:rFonts w:hint="default" w:ascii="Times New Roman" w:hAnsi="Times New Roman" w:eastAsia="宋体" w:cs="Times New Roman"/>
+                <w:sz w:val="21"/>
+                <w:szCs w:val="21"/>
+                <w:vertAlign w:val="baseline"/>
+                <w:lang w:val="en-US" w:eastAsia="zh-CN"/>
+              </w:rPr>
+              <w:t>30~32</w:t>
+            </w:r>
+          </w:p>
+        </w:tc>
+        <w:tc>
+          <w:tcPr>
+            <w:tcW w:w="5734" w:type="dxa"/>
+          </w:tcPr>
+          <w:p>
+            <w:pPr>
+              <w:widowControl w:val="0"/>
+              <w:autoSpaceDE w:val="0"/>
+              <w:autoSpaceDN w:val="0"/>
+              <w:adjustRightInd w:val="0"/>
+              <w:spacing w:line="360" w:lineRule="auto"/>
+              <w:jc w:val="both"/>
+              <w:rPr>
+                <w:rFonts w:hint="default" w:ascii="Times New Roman" w:hAnsi="Times New Roman" w:eastAsia="宋体" w:cs="Times New Roman"/>
+                <w:sz w:val="21"/>
+                <w:szCs w:val="21"/>
+                <w:vertAlign w:val="baseline"/>
+                <w:lang w:val="en-US" w:eastAsia="zh-CN"/>
+              </w:rPr>
+            </w:pPr>
+            <w:r>
+              <w:rPr>
+                <w:rFonts w:hint="default" w:ascii="Times New Roman" w:hAnsi="Times New Roman" w:eastAsia="宋体" w:cs="Times New Roman"/>
+                <w:sz w:val="21"/>
+                <w:szCs w:val="21"/>
+                <w:vertAlign w:val="baseline"/>
+                <w:lang w:val="en-US" w:eastAsia="zh-CN"/>
+              </w:rPr>
+              <w:t>对参数radii_interval_做初始化，参考论文：</w:t>
+            </w:r>
+          </w:p>
+          <w:p>
+            <w:pPr>
+              <w:widowControl w:val="0"/>
+              <w:autoSpaceDE w:val="0"/>
+              <w:autoSpaceDN w:val="0"/>
+              <w:adjustRightInd w:val="0"/>
+              <w:spacing w:line="360" w:lineRule="auto"/>
+              <w:jc w:val="both"/>
+              <w:rPr>
+                <w:rFonts w:hint="default" w:ascii="Times New Roman" w:hAnsi="Times New Roman" w:eastAsia="宋体" w:cs="Times New Roman"/>
+                <w:sz w:val="21"/>
+                <w:szCs w:val="21"/>
+                <w:vertAlign w:val="baseline"/>
+                <w:lang w:val="en-US" w:eastAsia="zh-CN"/>
+              </w:rPr>
+            </w:pPr>
+            <w:r>
+              <w:rPr>
+                <w:rFonts w:hint="default" w:ascii="Times New Roman" w:hAnsi="Times New Roman" w:eastAsia="宋体" w:cs="Times New Roman"/>
+                <w:sz w:val="21"/>
+                <w:szCs w:val="21"/>
+                <w:vertAlign w:val="baseline"/>
+                <w:lang w:val="en-US" w:eastAsia="zh-CN"/>
+              </w:rPr>
+              <w:t>Frome2004_Chapter_RecognizingObjectsInRangeDataU的section 2.1的公式(1)</w:t>
+            </w:r>
+          </w:p>
+        </w:tc>
+        <w:tc>
+          <w:tcPr>
+            <w:tcW w:w="1986" w:type="dxa"/>
+          </w:tcPr>
+          <w:p>
+            <w:pPr>
+              <w:widowControl w:val="0"/>
+              <w:autoSpaceDE w:val="0"/>
+              <w:autoSpaceDN w:val="0"/>
+              <w:adjustRightInd w:val="0"/>
+              <w:spacing w:line="360" w:lineRule="auto"/>
+              <w:rPr>
+                <w:rFonts w:hint="default" w:eastAsia="宋体" w:cs="Times New Roman"/>
+                <w:sz w:val="21"/>
+                <w:szCs w:val="21"/>
+                <w:vertAlign w:val="baseline"/>
+                <w:lang w:val="en-US" w:eastAsia="zh-CN"/>
+              </w:rPr>
+            </w:pPr>
+            <w:r>
+              <w:rPr>
+                <w:rFonts w:hint="default" w:ascii="Times New Roman" w:hAnsi="Times New Roman" w:eastAsia="宋体" w:cs="Times New Roman"/>
+                <w:sz w:val="21"/>
+                <w:szCs w:val="21"/>
+                <w:vertAlign w:val="baseline"/>
+                <w:lang w:val="en-US" w:eastAsia="zh-CN"/>
+              </w:rPr>
+              <w:t>vec_add</w:t>
+            </w:r>
+            <w:r>
+              <w:rPr>
+                <w:rFonts w:hint="eastAsia" w:eastAsia="宋体" w:cs="Times New Roman"/>
+                <w:sz w:val="21"/>
+                <w:szCs w:val="21"/>
+                <w:vertAlign w:val="baseline"/>
+                <w:lang w:val="en-US" w:eastAsia="zh-CN"/>
+              </w:rPr>
+              <w:t>、</w:t>
+            </w:r>
             <w:r>
               <w:rPr>
                 <w:rFonts w:hint="default" w:ascii="Times New Roman" w:hAnsi="Times New Roman" w:eastAsia="宋体" w:cs="Times New Roman"/>
@@ -8429,6 +8857,36 @@
                 <w:lang w:val="en-US" w:eastAsia="zh-CN"/>
               </w:rPr>
               <w:t>vec_rec</w:t>
+            </w:r>
+            <w:r>
+              <w:rPr>
+                <w:rFonts w:hint="eastAsia" w:eastAsia="宋体" w:cs="Times New Roman"/>
+                <w:sz w:val="21"/>
+                <w:szCs w:val="21"/>
+                <w:vertAlign w:val="baseline"/>
+                <w:lang w:val="en-US" w:eastAsia="zh-CN"/>
+              </w:rPr>
+              <w:t>、</w:t>
+            </w:r>
+            <w:r>
+              <w:rPr>
+                <w:rFonts w:hint="default" w:ascii="Times New Roman" w:hAnsi="Times New Roman" w:eastAsia="宋体" w:cs="Times New Roman"/>
+                <w:sz w:val="21"/>
+                <w:szCs w:val="21"/>
+                <w:vertAlign w:val="baseline"/>
+                <w:lang w:val="en-US" w:eastAsia="zh-CN"/>
+              </w:rPr>
+              <w:t>vec_mul</w:t>
+            </w:r>
+            <w:r>
+              <w:rPr>
+                <w:rFonts w:hint="eastAsia" w:eastAsia="宋体" w:cs="Times New Roman"/>
+                <w:sz w:val="21"/>
+                <w:szCs w:val="21"/>
+                <w:vertAlign w:val="baseline"/>
+                <w:lang w:val="en-US" w:eastAsia="zh-CN"/>
+              </w:rPr>
+              <w:t>、vec_exp、vec_ln</w:t>
             </w:r>
           </w:p>
         </w:tc>
@@ -8456,95 +8914,110 @@
           </w:tcPr>
           <w:p>
             <w:pPr>
-              <w:rPr>
-                <w:rFonts w:hint="default" w:ascii="Times New Roman" w:hAnsi="Times New Roman" w:eastAsia="宋体" w:cs="Times New Roman"/>
-                <w:sz w:val="21"/>
-                <w:szCs w:val="21"/>
-                <w:vertAlign w:val="baseline"/>
-                <w:lang w:val="en-US" w:eastAsia="zh-CN"/>
-              </w:rPr>
-            </w:pPr>
-            <w:r>
-              <w:rPr>
-                <w:rFonts w:hint="default" w:ascii="Times New Roman" w:hAnsi="Times New Roman" w:eastAsia="宋体" w:cs="Times New Roman"/>
-                <w:sz w:val="21"/>
-                <w:szCs w:val="21"/>
-                <w:vertAlign w:val="baseline"/>
-                <w:lang w:val="en-US" w:eastAsia="zh-CN"/>
-              </w:rPr>
-              <w:t>21</w:t>
-            </w:r>
-          </w:p>
-        </w:tc>
-        <w:tc>
-          <w:tcPr>
-            <w:tcW w:w="5873" w:type="dxa"/>
-          </w:tcPr>
-          <w:p>
-            <w:pPr>
-              <w:rPr>
-                <w:rFonts w:hint="default" w:ascii="Times New Roman" w:hAnsi="Times New Roman" w:eastAsia="宋体" w:cs="Times New Roman"/>
-                <w:sz w:val="21"/>
-                <w:szCs w:val="21"/>
-                <w:vertAlign w:val="baseline"/>
-                <w:lang w:val="en-US" w:eastAsia="zh-CN"/>
-              </w:rPr>
-            </w:pPr>
-            <w:r>
-              <w:rPr>
-                <w:rFonts w:hint="default" w:ascii="Times New Roman" w:hAnsi="Times New Roman" w:eastAsia="宋体" w:cs="Times New Roman"/>
-                <w:sz w:val="21"/>
-                <w:szCs w:val="21"/>
-                <w:vertAlign w:val="baseline"/>
-                <w:lang w:val="en-US" w:eastAsia="zh-CN"/>
-              </w:rPr>
-              <w:t>计算俯仰角elevation区间的大小，单位是度</w:t>
-            </w:r>
-          </w:p>
-        </w:tc>
-        <w:tc>
-          <w:tcPr>
-            <w:tcW w:w="1847" w:type="dxa"/>
-          </w:tcPr>
-          <w:p>
-            <w:pPr>
-              <w:rPr>
-                <w:rFonts w:hint="default" w:ascii="Times New Roman" w:hAnsi="Times New Roman" w:eastAsia="宋体" w:cs="Times New Roman"/>
-                <w:sz w:val="21"/>
-                <w:szCs w:val="21"/>
-                <w:vertAlign w:val="baseline"/>
-                <w:lang w:val="en-US" w:eastAsia="zh-CN"/>
-              </w:rPr>
-            </w:pPr>
-            <w:r>
-              <w:rPr>
-                <w:rFonts w:hint="default" w:ascii="Times New Roman" w:hAnsi="Times New Roman" w:eastAsia="宋体" w:cs="Times New Roman"/>
-                <w:sz w:val="21"/>
-                <w:szCs w:val="21"/>
-                <w:vertAlign w:val="baseline"/>
-                <w:lang w:val="en-US" w:eastAsia="zh-CN"/>
-              </w:rPr>
-              <w:t>vec_muls</w:t>
-            </w:r>
-          </w:p>
-          <w:p>
-            <w:pPr>
-              <w:rPr>
-                <w:rFonts w:hint="default" w:ascii="Times New Roman" w:hAnsi="Times New Roman" w:eastAsia="宋体" w:cs="Times New Roman"/>
-                <w:sz w:val="21"/>
-                <w:szCs w:val="21"/>
-                <w:vertAlign w:val="baseline"/>
-              </w:rPr>
-            </w:pPr>
-            <w:r>
-              <w:rPr>
-                <w:rFonts w:hint="default" w:ascii="Times New Roman" w:hAnsi="Times New Roman" w:eastAsia="宋体" w:cs="Times New Roman"/>
-                <w:sz w:val="21"/>
-                <w:szCs w:val="21"/>
-                <w:vertAlign w:val="baseline"/>
-                <w:lang w:val="en-US" w:eastAsia="zh-CN"/>
-              </w:rPr>
-              <w:t>vec_rec</w:t>
+              <w:widowControl w:val="0"/>
+              <w:autoSpaceDE w:val="0"/>
+              <w:autoSpaceDN w:val="0"/>
+              <w:adjustRightInd w:val="0"/>
+              <w:spacing w:line="360" w:lineRule="auto"/>
+              <w:rPr>
+                <w:rFonts w:hint="default" w:ascii="Times New Roman" w:hAnsi="Times New Roman" w:eastAsia="宋体" w:cs="Times New Roman"/>
+                <w:sz w:val="21"/>
+                <w:szCs w:val="21"/>
+                <w:vertAlign w:val="baseline"/>
+                <w:lang w:val="en-US" w:eastAsia="zh-CN"/>
+              </w:rPr>
+            </w:pPr>
+            <w:r>
+              <w:rPr>
+                <w:rFonts w:hint="default" w:ascii="Times New Roman" w:hAnsi="Times New Roman" w:eastAsia="宋体" w:cs="Times New Roman"/>
+                <w:sz w:val="21"/>
+                <w:szCs w:val="21"/>
+                <w:vertAlign w:val="baseline"/>
+                <w:lang w:val="en-US" w:eastAsia="zh-CN"/>
+              </w:rPr>
+              <w:t>35~42</w:t>
+            </w:r>
+          </w:p>
+        </w:tc>
+        <w:tc>
+          <w:tcPr>
+            <w:tcW w:w="5734" w:type="dxa"/>
+          </w:tcPr>
+          <w:p>
+            <w:pPr>
+              <w:widowControl w:val="0"/>
+              <w:autoSpaceDE w:val="0"/>
+              <w:autoSpaceDN w:val="0"/>
+              <w:adjustRightInd w:val="0"/>
+              <w:spacing w:line="360" w:lineRule="auto"/>
+              <w:rPr>
+                <w:rFonts w:hint="default" w:ascii="Times New Roman" w:hAnsi="Times New Roman" w:eastAsia="宋体" w:cs="Times New Roman"/>
+                <w:sz w:val="21"/>
+                <w:szCs w:val="21"/>
+                <w:vertAlign w:val="baseline"/>
+                <w:lang w:val="en-US" w:eastAsia="zh-CN"/>
+              </w:rPr>
+            </w:pPr>
+            <w:r>
+              <w:rPr>
+                <w:rFonts w:hint="eastAsia" w:eastAsia="宋体" w:cs="Times New Roman"/>
+                <w:sz w:val="21"/>
+                <w:szCs w:val="21"/>
+                <w:vertAlign w:val="baseline"/>
+                <w:lang w:val="en-US" w:eastAsia="zh-CN"/>
+              </w:rPr>
+              <w:t>张量加法</w:t>
+            </w:r>
+          </w:p>
+        </w:tc>
+        <w:tc>
+          <w:tcPr>
+            <w:tcW w:w="1986" w:type="dxa"/>
+          </w:tcPr>
+          <w:p>
+            <w:pPr>
+              <w:widowControl w:val="0"/>
+              <w:autoSpaceDE w:val="0"/>
+              <w:autoSpaceDN w:val="0"/>
+              <w:adjustRightInd w:val="0"/>
+              <w:spacing w:line="360" w:lineRule="auto"/>
+              <w:rPr>
+                <w:rFonts w:hint="default" w:ascii="Times New Roman" w:hAnsi="Times New Roman" w:eastAsia="宋体" w:cs="Times New Roman"/>
+                <w:sz w:val="21"/>
+                <w:szCs w:val="21"/>
+                <w:vertAlign w:val="baseline"/>
+                <w:lang w:val="en-US" w:eastAsia="zh-CN"/>
+              </w:rPr>
+            </w:pPr>
+            <w:r>
+              <w:rPr>
+                <w:rFonts w:hint="default" w:ascii="Times New Roman" w:hAnsi="Times New Roman" w:eastAsia="宋体" w:cs="Times New Roman"/>
+                <w:sz w:val="21"/>
+                <w:szCs w:val="21"/>
+                <w:vertAlign w:val="baseline"/>
+                <w:lang w:val="en-US" w:eastAsia="zh-CN"/>
+              </w:rPr>
+              <w:t>for_range</w:t>
+            </w:r>
+            <w:r>
+              <w:rPr>
+                <w:rFonts w:hint="eastAsia" w:eastAsia="宋体" w:cs="Times New Roman"/>
+                <w:sz w:val="21"/>
+                <w:szCs w:val="21"/>
+                <w:vertAlign w:val="baseline"/>
+                <w:lang w:val="en-US" w:eastAsia="zh-CN"/>
+              </w:rPr>
+              <w:t>、</w:t>
+            </w:r>
+            <w:r>
+              <w:rPr>
+                <w:rFonts w:hint="default" w:ascii="Times New Roman" w:hAnsi="Times New Roman" w:eastAsia="宋体" w:cs="Times New Roman"/>
+                <w:sz w:val="21"/>
+                <w:szCs w:val="21"/>
+                <w:vertAlign w:val="baseline"/>
+                <w:lang w:val="en-US" w:eastAsia="zh-CN"/>
+              </w:rPr>
+              <w:t>vec_adds</w:t>
             </w:r>
           </w:p>
         </w:tc>
@@ -8572,65 +9045,111 @@
           </w:tcPr>
           <w:p>
             <w:pPr>
-              <w:rPr>
-                <w:rFonts w:hint="default" w:ascii="Times New Roman" w:hAnsi="Times New Roman" w:eastAsia="宋体" w:cs="Times New Roman"/>
-                <w:sz w:val="21"/>
-                <w:szCs w:val="21"/>
-                <w:vertAlign w:val="baseline"/>
-                <w:lang w:val="en-US" w:eastAsia="zh-CN"/>
-              </w:rPr>
-            </w:pPr>
-            <w:r>
-              <w:rPr>
-                <w:rFonts w:hint="default" w:ascii="Times New Roman" w:hAnsi="Times New Roman" w:eastAsia="宋体" w:cs="Times New Roman"/>
-                <w:sz w:val="21"/>
-                <w:szCs w:val="21"/>
-                <w:vertAlign w:val="baseline"/>
-                <w:lang w:val="en-US" w:eastAsia="zh-CN"/>
-              </w:rPr>
-              <w:t>24~27</w:t>
-            </w:r>
-          </w:p>
-        </w:tc>
-        <w:tc>
-          <w:tcPr>
-            <w:tcW w:w="5873" w:type="dxa"/>
-          </w:tcPr>
-          <w:p>
-            <w:pPr>
-              <w:rPr>
-                <w:rFonts w:hint="default" w:ascii="Times New Roman" w:hAnsi="Times New Roman" w:eastAsia="宋体" w:cs="Times New Roman"/>
-                <w:sz w:val="21"/>
-                <w:szCs w:val="21"/>
-                <w:vertAlign w:val="baseline"/>
-                <w:lang w:val="en-US" w:eastAsia="zh-CN"/>
-              </w:rPr>
-            </w:pPr>
-            <w:r>
-              <w:rPr>
-                <w:rFonts w:hint="default" w:ascii="Times New Roman" w:hAnsi="Times New Roman" w:eastAsia="宋体" w:cs="Times New Roman"/>
-                <w:sz w:val="21"/>
-                <w:szCs w:val="21"/>
-                <w:vertAlign w:val="baseline"/>
-                <w:lang w:val="en-US" w:eastAsia="zh-CN"/>
-              </w:rPr>
-              <w:t>对几个类型为vector&lt;float&gt;的成员变量做初始化（使之为空）</w:t>
-            </w:r>
-          </w:p>
-        </w:tc>
-        <w:tc>
-          <w:tcPr>
-            <w:tcW w:w="1847" w:type="dxa"/>
-          </w:tcPr>
-          <w:p>
-            <w:pPr>
-              <w:rPr>
-                <w:rFonts w:hint="default" w:ascii="Times New Roman" w:hAnsi="Times New Roman" w:eastAsia="宋体" w:cs="Times New Roman"/>
-                <w:sz w:val="21"/>
-                <w:szCs w:val="21"/>
-                <w:vertAlign w:val="baseline"/>
-              </w:rPr>
-            </w:pPr>
+              <w:widowControl w:val="0"/>
+              <w:autoSpaceDE w:val="0"/>
+              <w:autoSpaceDN w:val="0"/>
+              <w:adjustRightInd w:val="0"/>
+              <w:spacing w:line="360" w:lineRule="auto"/>
+              <w:rPr>
+                <w:rFonts w:hint="default" w:ascii="Times New Roman" w:hAnsi="Times New Roman" w:eastAsia="宋体" w:cs="Times New Roman"/>
+                <w:sz w:val="21"/>
+                <w:szCs w:val="21"/>
+                <w:vertAlign w:val="baseline"/>
+                <w:lang w:val="en-US" w:eastAsia="zh-CN"/>
+              </w:rPr>
+            </w:pPr>
+            <w:r>
+              <w:rPr>
+                <w:rFonts w:hint="default" w:ascii="Times New Roman" w:hAnsi="Times New Roman" w:eastAsia="宋体" w:cs="Times New Roman"/>
+                <w:sz w:val="21"/>
+                <w:szCs w:val="21"/>
+                <w:vertAlign w:val="baseline"/>
+                <w:lang w:val="en-US" w:eastAsia="zh-CN"/>
+              </w:rPr>
+              <w:t>47</w:t>
+            </w:r>
+          </w:p>
+        </w:tc>
+        <w:tc>
+          <w:tcPr>
+            <w:tcW w:w="5734" w:type="dxa"/>
+          </w:tcPr>
+          <w:p>
+            <w:pPr>
+              <w:widowControl w:val="0"/>
+              <w:autoSpaceDE w:val="0"/>
+              <w:autoSpaceDN w:val="0"/>
+              <w:adjustRightInd w:val="0"/>
+              <w:spacing w:line="360" w:lineRule="auto"/>
+              <w:rPr>
+                <w:rFonts w:hint="default" w:ascii="Times New Roman" w:hAnsi="Times New Roman" w:eastAsia="宋体" w:cs="Times New Roman"/>
+                <w:sz w:val="21"/>
+                <w:szCs w:val="21"/>
+                <w:vertAlign w:val="baseline"/>
+                <w:lang w:val="en-US" w:eastAsia="zh-CN"/>
+              </w:rPr>
+            </w:pPr>
+            <w:r>
+              <w:rPr>
+                <w:rFonts w:hint="eastAsia" w:eastAsia="宋体" w:cs="Times New Roman"/>
+                <w:sz w:val="21"/>
+                <w:szCs w:val="21"/>
+                <w:vertAlign w:val="baseline"/>
+                <w:lang w:val="en-US" w:eastAsia="zh-CN"/>
+              </w:rPr>
+              <w:t>张量减法</w:t>
+            </w:r>
+          </w:p>
+        </w:tc>
+        <w:tc>
+          <w:tcPr>
+            <w:tcW w:w="1986" w:type="dxa"/>
+          </w:tcPr>
+          <w:p>
+            <w:pPr>
+              <w:widowControl w:val="0"/>
+              <w:autoSpaceDE w:val="0"/>
+              <w:autoSpaceDN w:val="0"/>
+              <w:adjustRightInd w:val="0"/>
+              <w:spacing w:line="360" w:lineRule="auto"/>
+              <w:rPr>
+                <w:rFonts w:hint="default" w:ascii="Times New Roman" w:hAnsi="Times New Roman" w:eastAsia="宋体" w:cs="Times New Roman"/>
+                <w:sz w:val="21"/>
+                <w:szCs w:val="21"/>
+                <w:vertAlign w:val="baseline"/>
+                <w:lang w:val="en-US" w:eastAsia="zh-CN"/>
+              </w:rPr>
+            </w:pPr>
+            <w:r>
+              <w:rPr>
+                <w:rFonts w:hint="default" w:ascii="Times New Roman" w:hAnsi="Times New Roman" w:eastAsia="宋体" w:cs="Times New Roman"/>
+                <w:sz w:val="21"/>
+                <w:szCs w:val="21"/>
+                <w:vertAlign w:val="baseline"/>
+                <w:lang w:val="en-US" w:eastAsia="zh-CN"/>
+              </w:rPr>
+              <w:t>vec_add</w:t>
+            </w:r>
+            <w:r>
+              <w:rPr>
+                <w:rFonts w:hint="eastAsia" w:eastAsia="宋体" w:cs="Times New Roman"/>
+                <w:sz w:val="21"/>
+                <w:szCs w:val="21"/>
+                <w:vertAlign w:val="baseline"/>
+                <w:lang w:val="en-US" w:eastAsia="zh-CN"/>
+              </w:rPr>
+              <w:t>、</w:t>
+            </w:r>
+            <w:r>
+              <w:rPr>
+                <w:rFonts w:hint="default" w:ascii="Times New Roman" w:hAnsi="Times New Roman" w:eastAsia="宋体" w:cs="Times New Roman"/>
+                <w:sz w:val="21"/>
+                <w:szCs w:val="21"/>
+                <w:vertAlign w:val="baseline"/>
+                <w:lang w:val="en-US" w:eastAsia="zh-CN"/>
+              </w:rPr>
+              <w:t>vec_muls（用于deg2rad）</w:t>
+            </w:r>
           </w:p>
         </w:tc>
       </w:tr>
@@ -8657,124 +9176,73 @@
           </w:tcPr>
           <w:p>
             <w:pPr>
-              <w:jc w:val="both"/>
-              <w:rPr>
-                <w:rFonts w:hint="default" w:ascii="Times New Roman" w:hAnsi="Times New Roman" w:eastAsia="宋体" w:cs="Times New Roman"/>
-                <w:sz w:val="21"/>
-                <w:szCs w:val="21"/>
-                <w:vertAlign w:val="baseline"/>
-                <w:lang w:val="en-US" w:eastAsia="zh-CN"/>
-              </w:rPr>
-            </w:pPr>
-            <w:r>
-              <w:rPr>
-                <w:rFonts w:hint="default" w:ascii="Times New Roman" w:hAnsi="Times New Roman" w:eastAsia="宋体" w:cs="Times New Roman"/>
-                <w:sz w:val="21"/>
-                <w:szCs w:val="21"/>
-                <w:vertAlign w:val="baseline"/>
-                <w:lang w:val="en-US" w:eastAsia="zh-CN"/>
-              </w:rPr>
-              <w:t>30~32</w:t>
-            </w:r>
-          </w:p>
-        </w:tc>
-        <w:tc>
-          <w:tcPr>
-            <w:tcW w:w="5873" w:type="dxa"/>
-          </w:tcPr>
-          <w:p>
-            <w:pPr>
-              <w:jc w:val="both"/>
-              <w:rPr>
-                <w:rFonts w:hint="default" w:ascii="Times New Roman" w:hAnsi="Times New Roman" w:eastAsia="宋体" w:cs="Times New Roman"/>
-                <w:sz w:val="21"/>
-                <w:szCs w:val="21"/>
-                <w:vertAlign w:val="baseline"/>
-                <w:lang w:val="en-US" w:eastAsia="zh-CN"/>
-              </w:rPr>
-            </w:pPr>
-            <w:r>
-              <w:rPr>
-                <w:rFonts w:hint="default" w:ascii="Times New Roman" w:hAnsi="Times New Roman" w:eastAsia="宋体" w:cs="Times New Roman"/>
-                <w:sz w:val="21"/>
-                <w:szCs w:val="21"/>
-                <w:vertAlign w:val="baseline"/>
-                <w:lang w:val="en-US" w:eastAsia="zh-CN"/>
-              </w:rPr>
-              <w:t>对参数radii_interval_做初始化，参考论文：</w:t>
-            </w:r>
-          </w:p>
-          <w:p>
-            <w:pPr>
-              <w:jc w:val="both"/>
-              <w:rPr>
-                <w:rFonts w:hint="default" w:ascii="Times New Roman" w:hAnsi="Times New Roman" w:eastAsia="宋体" w:cs="Times New Roman"/>
-                <w:sz w:val="21"/>
-                <w:szCs w:val="21"/>
-                <w:vertAlign w:val="baseline"/>
-                <w:lang w:val="en-US" w:eastAsia="zh-CN"/>
-              </w:rPr>
-            </w:pPr>
-            <w:r>
-              <w:rPr>
-                <w:rFonts w:hint="default" w:ascii="Times New Roman" w:hAnsi="Times New Roman" w:eastAsia="宋体" w:cs="Times New Roman"/>
-                <w:sz w:val="21"/>
-                <w:szCs w:val="21"/>
-                <w:vertAlign w:val="baseline"/>
-                <w:lang w:val="en-US" w:eastAsia="zh-CN"/>
-              </w:rPr>
-              <w:t>Frome2004_Chapter_RecognizingObjectsInRangeDataU的section 2.1的公式(1)</w:t>
-            </w:r>
-          </w:p>
-        </w:tc>
-        <w:tc>
-          <w:tcPr>
-            <w:tcW w:w="1847" w:type="dxa"/>
-          </w:tcPr>
-          <w:p>
-            <w:pPr>
-              <w:rPr>
-                <w:rFonts w:hint="default" w:ascii="Times New Roman" w:hAnsi="Times New Roman" w:eastAsia="宋体" w:cs="Times New Roman"/>
-                <w:sz w:val="21"/>
-                <w:szCs w:val="21"/>
-                <w:vertAlign w:val="baseline"/>
-                <w:lang w:val="en-US" w:eastAsia="zh-CN"/>
-              </w:rPr>
-            </w:pPr>
-            <w:r>
-              <w:rPr>
-                <w:rFonts w:hint="default" w:ascii="Times New Roman" w:hAnsi="Times New Roman" w:eastAsia="宋体" w:cs="Times New Roman"/>
-                <w:sz w:val="21"/>
-                <w:szCs w:val="21"/>
-                <w:vertAlign w:val="baseline"/>
-                <w:lang w:val="en-US" w:eastAsia="zh-CN"/>
-              </w:rPr>
-              <w:t>for_range</w:t>
-            </w:r>
-          </w:p>
-          <w:p>
-            <w:pPr>
-              <w:rPr>
-                <w:rFonts w:hint="default" w:ascii="Times New Roman" w:hAnsi="Times New Roman" w:eastAsia="宋体" w:cs="Times New Roman"/>
-                <w:sz w:val="21"/>
-                <w:szCs w:val="21"/>
-                <w:vertAlign w:val="baseline"/>
-                <w:lang w:val="en-US" w:eastAsia="zh-CN"/>
-              </w:rPr>
-            </w:pPr>
-            <w:r>
-              <w:rPr>
-                <w:rFonts w:hint="default" w:ascii="Times New Roman" w:hAnsi="Times New Roman" w:eastAsia="宋体" w:cs="Times New Roman"/>
-                <w:sz w:val="21"/>
-                <w:szCs w:val="21"/>
-                <w:vertAlign w:val="baseline"/>
-                <w:lang w:val="en-US" w:eastAsia="zh-CN"/>
-              </w:rPr>
-              <w:t>vec_add(vec_adds)</w:t>
-            </w:r>
-          </w:p>
-          <w:p>
-            <w:pPr>
+              <w:widowControl w:val="0"/>
+              <w:autoSpaceDE w:val="0"/>
+              <w:autoSpaceDN w:val="0"/>
+              <w:adjustRightInd w:val="0"/>
+              <w:spacing w:line="360" w:lineRule="auto"/>
+              <w:rPr>
+                <w:rFonts w:hint="default" w:ascii="Times New Roman" w:hAnsi="Times New Roman" w:eastAsia="宋体" w:cs="Times New Roman"/>
+                <w:sz w:val="21"/>
+                <w:szCs w:val="21"/>
+                <w:vertAlign w:val="baseline"/>
+                <w:lang w:val="en-US" w:eastAsia="zh-CN"/>
+              </w:rPr>
+            </w:pPr>
+            <w:r>
+              <w:rPr>
+                <w:rFonts w:hint="default" w:ascii="Times New Roman" w:hAnsi="Times New Roman" w:eastAsia="宋体" w:cs="Times New Roman"/>
+                <w:sz w:val="21"/>
+                <w:szCs w:val="21"/>
+                <w:vertAlign w:val="baseline"/>
+                <w:lang w:val="en-US" w:eastAsia="zh-CN"/>
+              </w:rPr>
+              <w:t>49</w:t>
+            </w:r>
+          </w:p>
+        </w:tc>
+        <w:tc>
+          <w:tcPr>
+            <w:tcW w:w="5734" w:type="dxa"/>
+          </w:tcPr>
+          <w:p>
+            <w:pPr>
+              <w:widowControl w:val="0"/>
+              <w:autoSpaceDE w:val="0"/>
+              <w:autoSpaceDN w:val="0"/>
+              <w:adjustRightInd w:val="0"/>
+              <w:spacing w:line="360" w:lineRule="auto"/>
+              <w:rPr>
+                <w:rFonts w:hint="default" w:ascii="Times New Roman" w:hAnsi="Times New Roman" w:eastAsia="宋体" w:cs="Times New Roman"/>
+                <w:sz w:val="21"/>
+                <w:szCs w:val="21"/>
+                <w:vertAlign w:val="baseline"/>
+                <w:lang w:val="en-US" w:eastAsia="zh-CN"/>
+              </w:rPr>
+            </w:pPr>
+            <w:r>
+              <w:rPr>
+                <w:rFonts w:hint="eastAsia" w:eastAsia="宋体" w:cs="Times New Roman"/>
+                <w:sz w:val="21"/>
+                <w:szCs w:val="21"/>
+                <w:vertAlign w:val="baseline"/>
+                <w:lang w:val="en-US" w:eastAsia="zh-CN"/>
+              </w:rPr>
+              <w:t>标量除法</w:t>
+            </w:r>
+          </w:p>
+        </w:tc>
+        <w:tc>
+          <w:tcPr>
+            <w:tcW w:w="1986" w:type="dxa"/>
+          </w:tcPr>
+          <w:p>
+            <w:pPr>
+              <w:widowControl w:val="0"/>
+              <w:autoSpaceDE w:val="0"/>
+              <w:autoSpaceDN w:val="0"/>
+              <w:adjustRightInd w:val="0"/>
+              <w:spacing w:line="360" w:lineRule="auto"/>
               <w:rPr>
                 <w:rFonts w:hint="default" w:ascii="Times New Roman" w:hAnsi="Times New Roman" w:eastAsia="宋体" w:cs="Times New Roman"/>
                 <w:sz w:val="21"/>
@@ -8793,26 +9261,25 @@
               </w:rPr>
               <w:t>vec_rec</w:t>
             </w:r>
-          </w:p>
-          <w:p>
-            <w:pPr>
-              <w:rPr>
-                <w:rFonts w:hint="default" w:ascii="Times New Roman" w:hAnsi="Times New Roman" w:eastAsia="宋体" w:cs="Times New Roman"/>
-                <w:sz w:val="21"/>
-                <w:szCs w:val="21"/>
-                <w:vertAlign w:val="baseline"/>
-                <w:lang w:val="en-US" w:eastAsia="zh-CN"/>
-              </w:rPr>
-            </w:pPr>
-            <w:r>
-              <w:rPr>
-                <w:rFonts w:hint="default" w:ascii="Times New Roman" w:hAnsi="Times New Roman" w:eastAsia="宋体" w:cs="Times New Roman"/>
-                <w:sz w:val="21"/>
-                <w:szCs w:val="21"/>
-                <w:vertAlign w:val="baseline"/>
-                <w:lang w:val="en-US" w:eastAsia="zh-CN"/>
-              </w:rPr>
-              <w:t>vec_mul</w:t>
+            <w:r>
+              <w:rPr>
+                <w:rFonts w:hint="eastAsia" w:eastAsia="宋体" w:cs="Times New Roman"/>
+                <w:sz w:val="21"/>
+                <w:szCs w:val="21"/>
+                <w:vertAlign w:val="baseline"/>
+                <w:lang w:val="en-US" w:eastAsia="zh-CN"/>
+              </w:rPr>
+              <w:t>、</w:t>
+            </w:r>
+            <w:r>
+              <w:rPr>
+                <w:rFonts w:hint="default" w:ascii="Times New Roman" w:hAnsi="Times New Roman" w:eastAsia="宋体" w:cs="Times New Roman"/>
+                <w:sz w:val="21"/>
+                <w:szCs w:val="21"/>
+                <w:vertAlign w:val="baseline"/>
+                <w:lang w:val="en-US" w:eastAsia="zh-CN"/>
+              </w:rPr>
+              <w:t>vec_muls</w:t>
             </w:r>
           </w:p>
         </w:tc>
@@ -8840,121 +9307,73 @@
           </w:tcPr>
           <w:p>
             <w:pPr>
-              <w:rPr>
-                <w:rFonts w:hint="default" w:ascii="Times New Roman" w:hAnsi="Times New Roman" w:eastAsia="宋体" w:cs="Times New Roman"/>
-                <w:sz w:val="21"/>
-                <w:szCs w:val="21"/>
-                <w:vertAlign w:val="baseline"/>
-                <w:lang w:val="en-US" w:eastAsia="zh-CN"/>
-              </w:rPr>
-            </w:pPr>
-            <w:r>
-              <w:rPr>
-                <w:rFonts w:hint="default" w:ascii="Times New Roman" w:hAnsi="Times New Roman" w:eastAsia="宋体" w:cs="Times New Roman"/>
-                <w:sz w:val="21"/>
-                <w:szCs w:val="21"/>
-                <w:vertAlign w:val="baseline"/>
-                <w:lang w:val="en-US" w:eastAsia="zh-CN"/>
-              </w:rPr>
-              <w:t>35~42</w:t>
-            </w:r>
-          </w:p>
-        </w:tc>
-        <w:tc>
-          <w:tcPr>
-            <w:tcW w:w="5873" w:type="dxa"/>
-          </w:tcPr>
-          <w:p>
-            <w:pPr>
-              <w:rPr>
-                <w:rFonts w:hint="default" w:ascii="Times New Roman" w:hAnsi="Times New Roman" w:eastAsia="宋体" w:cs="Times New Roman"/>
-                <w:sz w:val="21"/>
-                <w:szCs w:val="21"/>
-                <w:vertAlign w:val="baseline"/>
-                <w:lang w:val="en-US" w:eastAsia="zh-CN"/>
-              </w:rPr>
-            </w:pPr>
-            <w:r>
-              <w:rPr>
-                <w:rFonts w:hint="default" w:ascii="Times New Roman" w:hAnsi="Times New Roman" w:eastAsia="宋体" w:cs="Times New Roman"/>
-                <w:sz w:val="21"/>
-                <w:szCs w:val="21"/>
-                <w:vertAlign w:val="baseline"/>
-                <w:lang w:val="en-US" w:eastAsia="zh-CN"/>
-              </w:rPr>
-              <w:t>对参数theta_divisions_做初始化</w:t>
-            </w:r>
-          </w:p>
-          <w:p>
-            <w:pPr>
-              <w:rPr>
-                <w:rFonts w:hint="default" w:ascii="Times New Roman" w:hAnsi="Times New Roman" w:eastAsia="宋体" w:cs="Times New Roman"/>
-                <w:sz w:val="21"/>
-                <w:szCs w:val="21"/>
-                <w:vertAlign w:val="baseline"/>
-                <w:lang w:val="en-US" w:eastAsia="zh-CN"/>
-              </w:rPr>
-            </w:pPr>
-            <w:r>
-              <w:rPr>
-                <w:rFonts w:hint="default" w:ascii="Times New Roman" w:hAnsi="Times New Roman" w:eastAsia="宋体" w:cs="Times New Roman"/>
-                <w:sz w:val="21"/>
-                <w:szCs w:val="21"/>
-                <w:vertAlign w:val="baseline"/>
-                <w:lang w:val="en-US" w:eastAsia="zh-CN"/>
-              </w:rPr>
-              <w:t>对参数phi_divisions_做初始化</w:t>
-            </w:r>
-          </w:p>
-        </w:tc>
-        <w:tc>
-          <w:tcPr>
-            <w:tcW w:w="1847" w:type="dxa"/>
-          </w:tcPr>
-          <w:p>
-            <w:pPr>
-              <w:rPr>
-                <w:rFonts w:hint="default" w:ascii="Times New Roman" w:hAnsi="Times New Roman" w:eastAsia="宋体" w:cs="Times New Roman"/>
-                <w:sz w:val="21"/>
-                <w:szCs w:val="21"/>
-                <w:vertAlign w:val="baseline"/>
-                <w:lang w:val="en-US" w:eastAsia="zh-CN"/>
-              </w:rPr>
-            </w:pPr>
-            <w:r>
-              <w:rPr>
-                <w:rFonts w:hint="default" w:ascii="Times New Roman" w:hAnsi="Times New Roman" w:eastAsia="宋体" w:cs="Times New Roman"/>
-                <w:sz w:val="21"/>
-                <w:szCs w:val="21"/>
-                <w:vertAlign w:val="baseline"/>
-                <w:lang w:val="en-US" w:eastAsia="zh-CN"/>
-              </w:rPr>
-              <w:t>set_as</w:t>
-            </w:r>
-          </w:p>
-          <w:p>
-            <w:pPr>
-              <w:rPr>
-                <w:rFonts w:hint="default" w:ascii="Times New Roman" w:hAnsi="Times New Roman" w:eastAsia="宋体" w:cs="Times New Roman"/>
-                <w:sz w:val="21"/>
-                <w:szCs w:val="21"/>
-                <w:vertAlign w:val="baseline"/>
-                <w:lang w:val="en-US" w:eastAsia="zh-CN"/>
-              </w:rPr>
-            </w:pPr>
-            <w:r>
-              <w:rPr>
-                <w:rFonts w:hint="default" w:ascii="Times New Roman" w:hAnsi="Times New Roman" w:eastAsia="宋体" w:cs="Times New Roman"/>
-                <w:sz w:val="21"/>
-                <w:szCs w:val="21"/>
-                <w:vertAlign w:val="baseline"/>
-                <w:lang w:val="en-US" w:eastAsia="zh-CN"/>
-              </w:rPr>
-              <w:t>for_range</w:t>
-            </w:r>
-          </w:p>
-          <w:p>
-            <w:pPr>
+              <w:widowControl w:val="0"/>
+              <w:autoSpaceDE w:val="0"/>
+              <w:autoSpaceDN w:val="0"/>
+              <w:adjustRightInd w:val="0"/>
+              <w:spacing w:line="360" w:lineRule="auto"/>
+              <w:rPr>
+                <w:rFonts w:hint="default" w:ascii="Times New Roman" w:hAnsi="Times New Roman" w:eastAsia="宋体" w:cs="Times New Roman"/>
+                <w:sz w:val="21"/>
+                <w:szCs w:val="21"/>
+                <w:vertAlign w:val="baseline"/>
+                <w:lang w:val="en-US" w:eastAsia="zh-CN"/>
+              </w:rPr>
+            </w:pPr>
+            <w:r>
+              <w:rPr>
+                <w:rFonts w:hint="default" w:ascii="Times New Roman" w:hAnsi="Times New Roman" w:eastAsia="宋体" w:cs="Times New Roman"/>
+                <w:sz w:val="21"/>
+                <w:szCs w:val="21"/>
+                <w:vertAlign w:val="baseline"/>
+                <w:lang w:val="en-US" w:eastAsia="zh-CN"/>
+              </w:rPr>
+              <w:t>56</w:t>
+            </w:r>
+          </w:p>
+        </w:tc>
+        <w:tc>
+          <w:tcPr>
+            <w:tcW w:w="5734" w:type="dxa"/>
+          </w:tcPr>
+          <w:p>
+            <w:pPr>
+              <w:widowControl w:val="0"/>
+              <w:autoSpaceDE w:val="0"/>
+              <w:autoSpaceDN w:val="0"/>
+              <w:adjustRightInd w:val="0"/>
+              <w:spacing w:line="360" w:lineRule="auto"/>
+              <w:rPr>
+                <w:rFonts w:hint="default" w:ascii="Times New Roman" w:hAnsi="Times New Roman" w:eastAsia="宋体" w:cs="Times New Roman"/>
+                <w:sz w:val="21"/>
+                <w:szCs w:val="21"/>
+                <w:vertAlign w:val="baseline"/>
+                <w:lang w:val="en-US" w:eastAsia="zh-CN"/>
+              </w:rPr>
+            </w:pPr>
+            <w:r>
+              <w:rPr>
+                <w:rFonts w:hint="eastAsia" w:eastAsia="宋体" w:cs="Times New Roman"/>
+                <w:sz w:val="21"/>
+                <w:szCs w:val="21"/>
+                <w:vertAlign w:val="baseline"/>
+                <w:lang w:val="en-US" w:eastAsia="zh-CN"/>
+              </w:rPr>
+              <w:t>张量混合四则运算</w:t>
+            </w:r>
+          </w:p>
+        </w:tc>
+        <w:tc>
+          <w:tcPr>
+            <w:tcW w:w="1986" w:type="dxa"/>
+          </w:tcPr>
+          <w:p>
+            <w:pPr>
+              <w:widowControl w:val="0"/>
+              <w:autoSpaceDE w:val="0"/>
+              <w:autoSpaceDN w:val="0"/>
+              <w:adjustRightInd w:val="0"/>
+              <w:spacing w:line="360" w:lineRule="auto"/>
               <w:rPr>
                 <w:rFonts w:hint="default" w:ascii="Times New Roman" w:hAnsi="Times New Roman" w:eastAsia="宋体" w:cs="Times New Roman"/>
                 <w:sz w:val="21"/>
@@ -8972,6 +9391,52 @@
                 <w:lang w:val="en-US" w:eastAsia="zh-CN"/>
               </w:rPr>
               <w:t>vec_adds</w:t>
+            </w:r>
+          </w:p>
+          <w:p>
+            <w:pPr>
+              <w:widowControl w:val="0"/>
+              <w:autoSpaceDE w:val="0"/>
+              <w:autoSpaceDN w:val="0"/>
+              <w:adjustRightInd w:val="0"/>
+              <w:spacing w:line="360" w:lineRule="auto"/>
+              <w:rPr>
+                <w:rFonts w:hint="default" w:ascii="Times New Roman" w:hAnsi="Times New Roman" w:eastAsia="宋体" w:cs="Times New Roman"/>
+                <w:sz w:val="21"/>
+                <w:szCs w:val="21"/>
+                <w:vertAlign w:val="baseline"/>
+                <w:lang w:val="en-US" w:eastAsia="zh-CN"/>
+              </w:rPr>
+            </w:pPr>
+            <w:r>
+              <w:rPr>
+                <w:rFonts w:hint="default" w:ascii="Times New Roman" w:hAnsi="Times New Roman" w:eastAsia="宋体" w:cs="Times New Roman"/>
+                <w:sz w:val="21"/>
+                <w:szCs w:val="21"/>
+                <w:vertAlign w:val="baseline"/>
+                <w:lang w:val="en-US" w:eastAsia="zh-CN"/>
+              </w:rPr>
+              <w:t>vec_muls</w:t>
+            </w:r>
+            <w:r>
+              <w:rPr>
+                <w:rFonts w:hint="default" w:ascii="Times New Roman" w:hAnsi="Times New Roman" w:eastAsia="宋体" w:cs="Times New Roman"/>
+                <w:sz w:val="21"/>
+                <w:szCs w:val="21"/>
+                <w:vertAlign w:val="baseline"/>
+                <w:lang w:val="en-US" w:eastAsia="zh-CN"/>
+              </w:rPr>
+              <w:br w:type="textWrapping"/>
+            </w:r>
+            <w:r>
+              <w:rPr>
+                <w:rFonts w:hint="default" w:ascii="Times New Roman" w:hAnsi="Times New Roman" w:eastAsia="宋体" w:cs="Times New Roman"/>
+                <w:sz w:val="21"/>
+                <w:szCs w:val="21"/>
+                <w:vertAlign w:val="baseline"/>
+                <w:lang w:val="en-US" w:eastAsia="zh-CN"/>
+              </w:rPr>
+              <w:t>vec_rec</w:t>
             </w:r>
           </w:p>
         </w:tc>
@@ -8999,96 +9464,143 @@
           </w:tcPr>
           <w:p>
             <w:pPr>
-              <w:rPr>
-                <w:rFonts w:hint="default" w:ascii="Times New Roman" w:hAnsi="Times New Roman" w:eastAsia="宋体" w:cs="Times New Roman"/>
-                <w:sz w:val="21"/>
-                <w:szCs w:val="21"/>
-                <w:vertAlign w:val="baseline"/>
-                <w:lang w:val="en-US" w:eastAsia="zh-CN"/>
-              </w:rPr>
-            </w:pPr>
-            <w:r>
-              <w:rPr>
-                <w:rFonts w:hint="default" w:ascii="Times New Roman" w:hAnsi="Times New Roman" w:eastAsia="宋体" w:cs="Times New Roman"/>
-                <w:sz w:val="21"/>
-                <w:szCs w:val="21"/>
-                <w:vertAlign w:val="baseline"/>
-                <w:lang w:val="en-US" w:eastAsia="zh-CN"/>
-              </w:rPr>
-              <w:t>47</w:t>
-            </w:r>
-          </w:p>
-        </w:tc>
-        <w:tc>
-          <w:tcPr>
-            <w:tcW w:w="5873" w:type="dxa"/>
-          </w:tcPr>
-          <w:p>
-            <w:pPr>
-              <w:rPr>
-                <w:rFonts w:hint="default" w:ascii="Times New Roman" w:hAnsi="Times New Roman" w:eastAsia="宋体" w:cs="Times New Roman"/>
-                <w:sz w:val="21"/>
-                <w:szCs w:val="21"/>
-                <w:vertAlign w:val="baseline"/>
-                <w:lang w:val="en-US" w:eastAsia="zh-CN"/>
-              </w:rPr>
-            </w:pPr>
-            <w:r>
-              <w:rPr>
-                <w:rFonts w:hint="default" w:ascii="Times New Roman" w:hAnsi="Times New Roman" w:eastAsia="宋体" w:cs="Times New Roman"/>
-                <w:sz w:val="21"/>
-                <w:szCs w:val="21"/>
-                <w:vertAlign w:val="baseline"/>
-                <w:lang w:val="en-US" w:eastAsia="zh-CN"/>
-              </w:rPr>
-              <w:t>对float类型的参数integr_phi做计算</w:t>
-            </w:r>
-          </w:p>
-        </w:tc>
-        <w:tc>
-          <w:tcPr>
-            <w:tcW w:w="1847" w:type="dxa"/>
-          </w:tcPr>
-          <w:p>
-            <w:pPr>
-              <w:rPr>
-                <w:rFonts w:hint="default" w:ascii="Times New Roman" w:hAnsi="Times New Roman" w:eastAsia="宋体" w:cs="Times New Roman"/>
-                <w:sz w:val="21"/>
-                <w:szCs w:val="21"/>
-                <w:vertAlign w:val="baseline"/>
-                <w:lang w:val="en-US" w:eastAsia="zh-CN"/>
-              </w:rPr>
-            </w:pPr>
-            <w:r>
-              <w:rPr>
-                <w:rFonts w:hint="default" w:ascii="Times New Roman" w:hAnsi="Times New Roman" w:eastAsia="宋体" w:cs="Times New Roman"/>
-                <w:sz w:val="21"/>
-                <w:szCs w:val="21"/>
-                <w:vertAlign w:val="baseline"/>
-                <w:lang w:val="en-US" w:eastAsia="zh-CN"/>
-              </w:rPr>
-              <w:t>vec_add</w:t>
-            </w:r>
-          </w:p>
-          <w:p>
-            <w:pPr>
-              <w:rPr>
-                <w:rFonts w:hint="default" w:ascii="Times New Roman" w:hAnsi="Times New Roman" w:eastAsia="宋体" w:cs="Times New Roman"/>
-                <w:sz w:val="21"/>
-                <w:szCs w:val="21"/>
-                <w:vertAlign w:val="baseline"/>
-                <w:lang w:val="en-US" w:eastAsia="zh-CN"/>
-              </w:rPr>
-            </w:pPr>
-            <w:r>
-              <w:rPr>
-                <w:rFonts w:hint="default" w:ascii="Times New Roman" w:hAnsi="Times New Roman" w:eastAsia="宋体" w:cs="Times New Roman"/>
-                <w:sz w:val="21"/>
-                <w:szCs w:val="21"/>
-                <w:vertAlign w:val="baseline"/>
-                <w:lang w:val="en-US" w:eastAsia="zh-CN"/>
-              </w:rPr>
-              <w:t>vec_muls（用于deg2rad）</w:t>
+              <w:widowControl w:val="0"/>
+              <w:autoSpaceDE w:val="0"/>
+              <w:autoSpaceDN w:val="0"/>
+              <w:adjustRightInd w:val="0"/>
+              <w:spacing w:line="360" w:lineRule="auto"/>
+              <w:rPr>
+                <w:rFonts w:hint="default" w:ascii="Times New Roman" w:hAnsi="Times New Roman" w:eastAsia="宋体" w:cs="Times New Roman"/>
+                <w:sz w:val="21"/>
+                <w:szCs w:val="21"/>
+                <w:vertAlign w:val="baseline"/>
+                <w:lang w:val="en-US" w:eastAsia="zh-CN"/>
+              </w:rPr>
+            </w:pPr>
+            <w:r>
+              <w:rPr>
+                <w:rFonts w:hint="default" w:ascii="Times New Roman" w:hAnsi="Times New Roman" w:eastAsia="宋体" w:cs="Times New Roman"/>
+                <w:sz w:val="21"/>
+                <w:szCs w:val="21"/>
+                <w:vertAlign w:val="baseline"/>
+                <w:lang w:val="en-US" w:eastAsia="zh-CN"/>
+              </w:rPr>
+              <w:t>61</w:t>
+            </w:r>
+          </w:p>
+        </w:tc>
+        <w:tc>
+          <w:tcPr>
+            <w:tcW w:w="5734" w:type="dxa"/>
+          </w:tcPr>
+          <w:p>
+            <w:pPr>
+              <w:widowControl w:val="0"/>
+              <w:autoSpaceDE w:val="0"/>
+              <w:autoSpaceDN w:val="0"/>
+              <w:adjustRightInd w:val="0"/>
+              <w:spacing w:line="360" w:lineRule="auto"/>
+              <w:rPr>
+                <w:rFonts w:hint="default" w:ascii="Times New Roman" w:hAnsi="Times New Roman" w:eastAsia="宋体" w:cs="Times New Roman"/>
+                <w:sz w:val="21"/>
+                <w:szCs w:val="21"/>
+                <w:vertAlign w:val="baseline"/>
+                <w:lang w:val="en-US" w:eastAsia="zh-CN"/>
+              </w:rPr>
+            </w:pPr>
+            <w:r>
+              <w:rPr>
+                <w:rFonts w:hint="eastAsia" w:eastAsia="宋体" w:cs="Times New Roman"/>
+                <w:sz w:val="21"/>
+                <w:szCs w:val="21"/>
+                <w:vertAlign w:val="baseline"/>
+                <w:lang w:val="en-US" w:eastAsia="zh-CN"/>
+              </w:rPr>
+              <w:t>标量除法</w:t>
+            </w:r>
+          </w:p>
+        </w:tc>
+        <w:tc>
+          <w:tcPr>
+            <w:tcW w:w="1986" w:type="dxa"/>
+          </w:tcPr>
+          <w:p>
+            <w:pPr>
+              <w:widowControl w:val="0"/>
+              <w:autoSpaceDE w:val="0"/>
+              <w:autoSpaceDN w:val="0"/>
+              <w:adjustRightInd w:val="0"/>
+              <w:spacing w:line="360" w:lineRule="auto"/>
+              <w:rPr>
+                <w:rFonts w:hint="default" w:ascii="Times New Roman" w:hAnsi="Times New Roman" w:eastAsia="宋体" w:cs="Times New Roman"/>
+                <w:sz w:val="21"/>
+                <w:szCs w:val="21"/>
+                <w:vertAlign w:val="baseline"/>
+                <w:lang w:val="en-US" w:eastAsia="zh-CN"/>
+              </w:rPr>
+            </w:pPr>
+            <w:r>
+              <w:rPr>
+                <w:rFonts w:hint="default" w:ascii="Times New Roman" w:hAnsi="Times New Roman" w:eastAsia="宋体" w:cs="Times New Roman"/>
+                <w:sz w:val="21"/>
+                <w:szCs w:val="21"/>
+                <w:vertAlign w:val="baseline"/>
+                <w:lang w:val="en-US" w:eastAsia="zh-CN"/>
+              </w:rPr>
+              <w:t>vec_muls(用于deg2rad)</w:t>
+            </w:r>
+          </w:p>
+          <w:p>
+            <w:pPr>
+              <w:widowControl w:val="0"/>
+              <w:autoSpaceDE w:val="0"/>
+              <w:autoSpaceDN w:val="0"/>
+              <w:adjustRightInd w:val="0"/>
+              <w:spacing w:line="360" w:lineRule="auto"/>
+              <w:rPr>
+                <w:rFonts w:hint="default" w:ascii="Times New Roman" w:hAnsi="Times New Roman" w:eastAsia="宋体" w:cs="Times New Roman"/>
+                <w:sz w:val="21"/>
+                <w:szCs w:val="21"/>
+                <w:vertAlign w:val="baseline"/>
+                <w:lang w:val="en-US" w:eastAsia="zh-CN"/>
+              </w:rPr>
+            </w:pPr>
+            <w:r>
+              <w:rPr>
+                <w:rFonts w:hint="default" w:ascii="Times New Roman" w:hAnsi="Times New Roman" w:eastAsia="宋体" w:cs="Times New Roman"/>
+                <w:sz w:val="21"/>
+                <w:szCs w:val="21"/>
+                <w:vertAlign w:val="baseline"/>
+                <w:lang w:val="en-US" w:eastAsia="zh-CN"/>
+              </w:rPr>
+              <w:t>vec_adds</w:t>
+            </w:r>
+          </w:p>
+          <w:p>
+            <w:pPr>
+              <w:widowControl w:val="0"/>
+              <w:autoSpaceDE w:val="0"/>
+              <w:autoSpaceDN w:val="0"/>
+              <w:adjustRightInd w:val="0"/>
+              <w:spacing w:line="360" w:lineRule="auto"/>
+              <w:rPr>
+                <w:rFonts w:hint="default" w:ascii="Times New Roman" w:hAnsi="Times New Roman" w:eastAsia="宋体" w:cs="Times New Roman"/>
+                <w:sz w:val="21"/>
+                <w:szCs w:val="21"/>
+                <w:vertAlign w:val="baseline"/>
+                <w:lang w:val="en-US" w:eastAsia="zh-CN"/>
+              </w:rPr>
+            </w:pPr>
+            <w:r>
+              <w:rPr>
+                <w:rFonts w:hint="default" w:ascii="Times New Roman" w:hAnsi="Times New Roman" w:eastAsia="宋体" w:cs="Times New Roman"/>
+                <w:color w:val="FF0000"/>
+                <w:sz w:val="21"/>
+                <w:szCs w:val="21"/>
+                <w:vertAlign w:val="baseline"/>
+                <w:lang w:val="en-US" w:eastAsia="zh-CN"/>
+              </w:rPr>
+              <w:t>tik中似乎没有三角函数的接口</w:t>
             </w:r>
           </w:p>
         </w:tc>
@@ -9116,79 +9628,73 @@
           </w:tcPr>
           <w:p>
             <w:pPr>
-              <w:rPr>
-                <w:rFonts w:hint="default" w:ascii="Times New Roman" w:hAnsi="Times New Roman" w:eastAsia="宋体" w:cs="Times New Roman"/>
-                <w:sz w:val="21"/>
-                <w:szCs w:val="21"/>
-                <w:vertAlign w:val="baseline"/>
-                <w:lang w:val="en-US" w:eastAsia="zh-CN"/>
-              </w:rPr>
-            </w:pPr>
-            <w:r>
-              <w:rPr>
-                <w:rFonts w:hint="default" w:ascii="Times New Roman" w:hAnsi="Times New Roman" w:eastAsia="宋体" w:cs="Times New Roman"/>
-                <w:sz w:val="21"/>
-                <w:szCs w:val="21"/>
-                <w:vertAlign w:val="baseline"/>
-                <w:lang w:val="en-US" w:eastAsia="zh-CN"/>
-              </w:rPr>
-              <w:t>49</w:t>
-            </w:r>
-          </w:p>
-        </w:tc>
-        <w:tc>
-          <w:tcPr>
-            <w:tcW w:w="5873" w:type="dxa"/>
-          </w:tcPr>
-          <w:p>
-            <w:pPr>
-              <w:rPr>
-                <w:rFonts w:hint="default" w:ascii="Times New Roman" w:hAnsi="Times New Roman" w:eastAsia="宋体" w:cs="Times New Roman"/>
-                <w:sz w:val="21"/>
-                <w:szCs w:val="21"/>
-                <w:vertAlign w:val="baseline"/>
-                <w:lang w:val="en-US" w:eastAsia="zh-CN"/>
-              </w:rPr>
-            </w:pPr>
-            <w:r>
-              <w:rPr>
-                <w:rFonts w:hint="default" w:ascii="Times New Roman" w:hAnsi="Times New Roman" w:eastAsia="宋体" w:cs="Times New Roman"/>
-                <w:sz w:val="21"/>
-                <w:szCs w:val="21"/>
-                <w:vertAlign w:val="baseline"/>
-                <w:lang w:val="en-US" w:eastAsia="zh-CN"/>
-              </w:rPr>
-              <w:t>对float类型的参数e做计算</w:t>
-            </w:r>
-          </w:p>
-        </w:tc>
-        <w:tc>
-          <w:tcPr>
-            <w:tcW w:w="1847" w:type="dxa"/>
-          </w:tcPr>
-          <w:p>
-            <w:pPr>
-              <w:rPr>
-                <w:rFonts w:hint="default" w:ascii="Times New Roman" w:hAnsi="Times New Roman" w:eastAsia="宋体" w:cs="Times New Roman"/>
-                <w:sz w:val="21"/>
-                <w:szCs w:val="21"/>
-                <w:vertAlign w:val="baseline"/>
-                <w:lang w:val="en-US" w:eastAsia="zh-CN"/>
-              </w:rPr>
-            </w:pPr>
-            <w:r>
-              <w:rPr>
-                <w:rFonts w:hint="default" w:ascii="Times New Roman" w:hAnsi="Times New Roman" w:eastAsia="宋体" w:cs="Times New Roman"/>
-                <w:sz w:val="21"/>
-                <w:szCs w:val="21"/>
-                <w:vertAlign w:val="baseline"/>
-                <w:lang w:val="en-US" w:eastAsia="zh-CN"/>
-              </w:rPr>
-              <w:t>vec_rec</w:t>
-            </w:r>
-          </w:p>
-          <w:p>
-            <w:pPr>
+              <w:widowControl w:val="0"/>
+              <w:autoSpaceDE w:val="0"/>
+              <w:autoSpaceDN w:val="0"/>
+              <w:adjustRightInd w:val="0"/>
+              <w:spacing w:line="360" w:lineRule="auto"/>
+              <w:rPr>
+                <w:rFonts w:hint="default" w:ascii="Times New Roman" w:hAnsi="Times New Roman" w:eastAsia="宋体" w:cs="Times New Roman"/>
+                <w:sz w:val="21"/>
+                <w:szCs w:val="21"/>
+                <w:vertAlign w:val="baseline"/>
+                <w:lang w:val="en-US" w:eastAsia="zh-CN"/>
+              </w:rPr>
+            </w:pPr>
+            <w:r>
+              <w:rPr>
+                <w:rFonts w:hint="default" w:ascii="Times New Roman" w:hAnsi="Times New Roman" w:eastAsia="宋体" w:cs="Times New Roman"/>
+                <w:sz w:val="21"/>
+                <w:szCs w:val="21"/>
+                <w:vertAlign w:val="baseline"/>
+                <w:lang w:val="en-US" w:eastAsia="zh-CN"/>
+              </w:rPr>
+              <w:t>63</w:t>
+            </w:r>
+          </w:p>
+        </w:tc>
+        <w:tc>
+          <w:tcPr>
+            <w:tcW w:w="5734" w:type="dxa"/>
+          </w:tcPr>
+          <w:p>
+            <w:pPr>
+              <w:widowControl w:val="0"/>
+              <w:autoSpaceDE w:val="0"/>
+              <w:autoSpaceDN w:val="0"/>
+              <w:adjustRightInd w:val="0"/>
+              <w:spacing w:line="360" w:lineRule="auto"/>
+              <w:rPr>
+                <w:rFonts w:hint="default" w:ascii="Times New Roman" w:hAnsi="Times New Roman" w:eastAsia="宋体" w:cs="Times New Roman"/>
+                <w:sz w:val="21"/>
+                <w:szCs w:val="21"/>
+                <w:vertAlign w:val="baseline"/>
+                <w:lang w:val="en-US" w:eastAsia="zh-CN"/>
+              </w:rPr>
+            </w:pPr>
+            <w:r>
+              <w:rPr>
+                <w:rFonts w:hint="eastAsia" w:eastAsia="宋体" w:cs="Times New Roman"/>
+                <w:sz w:val="21"/>
+                <w:szCs w:val="21"/>
+                <w:vertAlign w:val="baseline"/>
+                <w:lang w:val="en-US" w:eastAsia="zh-CN"/>
+              </w:rPr>
+              <w:t>标量乘法</w:t>
+            </w:r>
+          </w:p>
+        </w:tc>
+        <w:tc>
+          <w:tcPr>
+            <w:tcW w:w="1986" w:type="dxa"/>
+          </w:tcPr>
+          <w:p>
+            <w:pPr>
+              <w:widowControl w:val="0"/>
+              <w:autoSpaceDE w:val="0"/>
+              <w:autoSpaceDN w:val="0"/>
+              <w:adjustRightInd w:val="0"/>
+              <w:spacing w:line="360" w:lineRule="auto"/>
               <w:rPr>
                 <w:rFonts w:hint="default" w:ascii="Times New Roman" w:hAnsi="Times New Roman" w:eastAsia="宋体" w:cs="Times New Roman"/>
                 <w:sz w:val="21"/>
@@ -9233,58 +9739,73 @@
           </w:tcPr>
           <w:p>
             <w:pPr>
-              <w:rPr>
-                <w:rFonts w:hint="default" w:ascii="Times New Roman" w:hAnsi="Times New Roman" w:eastAsia="宋体" w:cs="Times New Roman"/>
-                <w:sz w:val="21"/>
-                <w:szCs w:val="21"/>
-                <w:vertAlign w:val="baseline"/>
-                <w:lang w:val="en-US" w:eastAsia="zh-CN"/>
-              </w:rPr>
-            </w:pPr>
-            <w:r>
-              <w:rPr>
-                <w:rFonts w:hint="default" w:ascii="Times New Roman" w:hAnsi="Times New Roman" w:eastAsia="宋体" w:cs="Times New Roman"/>
-                <w:sz w:val="21"/>
-                <w:szCs w:val="21"/>
-                <w:vertAlign w:val="baseline"/>
-                <w:lang w:val="en-US" w:eastAsia="zh-CN"/>
-              </w:rPr>
-              <w:t>51</w:t>
-            </w:r>
-          </w:p>
-        </w:tc>
-        <w:tc>
-          <w:tcPr>
-            <w:tcW w:w="5873" w:type="dxa"/>
-          </w:tcPr>
-          <w:p>
-            <w:pPr>
-              <w:rPr>
-                <w:rFonts w:hint="default" w:ascii="Times New Roman" w:hAnsi="Times New Roman" w:eastAsia="宋体" w:cs="Times New Roman"/>
-                <w:sz w:val="21"/>
-                <w:szCs w:val="21"/>
-                <w:vertAlign w:val="baseline"/>
-                <w:lang w:val="en-US" w:eastAsia="zh-CN"/>
-              </w:rPr>
-            </w:pPr>
-            <w:r>
-              <w:rPr>
-                <w:rFonts w:hint="default" w:ascii="Times New Roman" w:hAnsi="Times New Roman" w:eastAsia="宋体" w:cs="Times New Roman"/>
-                <w:sz w:val="21"/>
-                <w:szCs w:val="21"/>
-                <w:vertAlign w:val="baseline"/>
-                <w:lang w:val="en-US" w:eastAsia="zh-CN"/>
-              </w:rPr>
-              <w:t>对参数volume_lut_做初始化</w:t>
-            </w:r>
-          </w:p>
-        </w:tc>
-        <w:tc>
-          <w:tcPr>
-            <w:tcW w:w="1847" w:type="dxa"/>
-          </w:tcPr>
-          <w:p>
-            <w:pPr>
+              <w:widowControl w:val="0"/>
+              <w:autoSpaceDE w:val="0"/>
+              <w:autoSpaceDN w:val="0"/>
+              <w:adjustRightInd w:val="0"/>
+              <w:spacing w:line="360" w:lineRule="auto"/>
+              <w:rPr>
+                <w:rFonts w:hint="default" w:ascii="Times New Roman" w:hAnsi="Times New Roman" w:eastAsia="宋体" w:cs="Times New Roman"/>
+                <w:sz w:val="21"/>
+                <w:szCs w:val="21"/>
+                <w:vertAlign w:val="baseline"/>
+                <w:lang w:val="en-US" w:eastAsia="zh-CN"/>
+              </w:rPr>
+            </w:pPr>
+            <w:r>
+              <w:rPr>
+                <w:rFonts w:hint="default" w:ascii="Times New Roman" w:hAnsi="Times New Roman" w:eastAsia="宋体" w:cs="Times New Roman"/>
+                <w:sz w:val="21"/>
+                <w:szCs w:val="21"/>
+                <w:vertAlign w:val="baseline"/>
+                <w:lang w:val="en-US" w:eastAsia="zh-CN"/>
+              </w:rPr>
+              <w:t>73</w:t>
+            </w:r>
+          </w:p>
+        </w:tc>
+        <w:tc>
+          <w:tcPr>
+            <w:tcW w:w="5734" w:type="dxa"/>
+          </w:tcPr>
+          <w:p>
+            <w:pPr>
+              <w:widowControl w:val="0"/>
+              <w:autoSpaceDE w:val="0"/>
+              <w:autoSpaceDN w:val="0"/>
+              <w:adjustRightInd w:val="0"/>
+              <w:spacing w:line="360" w:lineRule="auto"/>
+              <w:rPr>
+                <w:rFonts w:hint="default" w:ascii="Times New Roman" w:hAnsi="Times New Roman" w:eastAsia="宋体" w:cs="Times New Roman"/>
+                <w:sz w:val="21"/>
+                <w:szCs w:val="21"/>
+                <w:vertAlign w:val="baseline"/>
+                <w:lang w:val="en-US" w:eastAsia="zh-CN"/>
+              </w:rPr>
+            </w:pPr>
+            <w:r>
+              <w:rPr>
+                <w:rFonts w:hint="eastAsia" w:eastAsia="宋体" w:cs="Times New Roman"/>
+                <w:sz w:val="21"/>
+                <w:szCs w:val="21"/>
+                <w:vertAlign w:val="baseline"/>
+                <w:lang w:val="en-US" w:eastAsia="zh-CN"/>
+              </w:rPr>
+              <w:t>张量混合四则运输+幂运算</w:t>
+            </w:r>
+          </w:p>
+        </w:tc>
+        <w:tc>
+          <w:tcPr>
+            <w:tcW w:w="1986" w:type="dxa"/>
+          </w:tcPr>
+          <w:p>
+            <w:pPr>
+              <w:widowControl w:val="0"/>
+              <w:autoSpaceDE w:val="0"/>
+              <w:autoSpaceDN w:val="0"/>
+              <w:adjustRightInd w:val="0"/>
+              <w:spacing w:line="360" w:lineRule="auto"/>
               <w:rPr>
                 <w:rFonts w:hint="default" w:ascii="Times New Roman" w:hAnsi="Times New Roman" w:eastAsia="宋体" w:cs="Times New Roman"/>
                 <w:sz w:val="21"/>
@@ -9303,113 +9824,16 @@
               </w:rPr>
               <w:t>vec_muls</w:t>
             </w:r>
-          </w:p>
-        </w:tc>
-      </w:tr>
-      <w:tr>
-        <w:tblPrEx>
-          <w:tblBorders>
-            <w:top w:val="single" w:color="auto" w:sz="4" w:space="0"/>
-            <w:left w:val="single" w:color="auto" w:sz="4" w:space="0"/>
-            <w:bottom w:val="single" w:color="auto" w:sz="4" w:space="0"/>
-            <w:right w:val="single" w:color="auto" w:sz="4" w:space="0"/>
-            <w:insideH w:val="single" w:color="auto" w:sz="4" w:space="0"/>
-            <w:insideV w:val="single" w:color="auto" w:sz="4" w:space="0"/>
-          </w:tblBorders>
-          <w:tblCellMar>
-            <w:top w:w="0" w:type="dxa"/>
-            <w:left w:w="108" w:type="dxa"/>
-            <w:bottom w:w="0" w:type="dxa"/>
-            <w:right w:w="108" w:type="dxa"/>
-          </w:tblCellMar>
-        </w:tblPrEx>
-        <w:tc>
-          <w:tcPr>
-            <w:tcW w:w="802" w:type="dxa"/>
-          </w:tcPr>
-          <w:p>
-            <w:pPr>
-              <w:rPr>
-                <w:rFonts w:hint="default" w:ascii="Times New Roman" w:hAnsi="Times New Roman" w:eastAsia="宋体" w:cs="Times New Roman"/>
-                <w:sz w:val="21"/>
-                <w:szCs w:val="21"/>
-                <w:vertAlign w:val="baseline"/>
-                <w:lang w:val="en-US" w:eastAsia="zh-CN"/>
-              </w:rPr>
-            </w:pPr>
-            <w:r>
-              <w:rPr>
-                <w:rFonts w:hint="default" w:ascii="Times New Roman" w:hAnsi="Times New Roman" w:eastAsia="宋体" w:cs="Times New Roman"/>
-                <w:sz w:val="21"/>
-                <w:szCs w:val="21"/>
-                <w:vertAlign w:val="baseline"/>
-                <w:lang w:val="en-US" w:eastAsia="zh-CN"/>
-              </w:rPr>
-              <w:t>53~76</w:t>
-            </w:r>
-          </w:p>
-        </w:tc>
-        <w:tc>
-          <w:tcPr>
-            <w:tcW w:w="5873" w:type="dxa"/>
-          </w:tcPr>
-          <w:p>
-            <w:pPr>
-              <w:rPr>
-                <w:rFonts w:hint="default" w:ascii="Times New Roman" w:hAnsi="Times New Roman" w:eastAsia="宋体" w:cs="Times New Roman"/>
-                <w:sz w:val="21"/>
-                <w:szCs w:val="21"/>
-                <w:vertAlign w:val="baseline"/>
-                <w:lang w:val="en-US" w:eastAsia="zh-CN"/>
-              </w:rPr>
-            </w:pPr>
-            <w:r>
-              <w:rPr>
-                <w:rFonts w:hint="default" w:ascii="Times New Roman" w:hAnsi="Times New Roman" w:eastAsia="宋体" w:cs="Times New Roman"/>
-                <w:sz w:val="21"/>
-                <w:szCs w:val="21"/>
-                <w:vertAlign w:val="baseline"/>
-                <w:lang w:val="en-US" w:eastAsia="zh-CN"/>
-              </w:rPr>
-              <w:t>for循环：对一系列参数进行赋值操作</w:t>
-            </w:r>
-          </w:p>
-        </w:tc>
-        <w:tc>
-          <w:tcPr>
-            <w:tcW w:w="1847" w:type="dxa"/>
-          </w:tcPr>
-          <w:p>
-            <w:pPr>
-              <w:rPr>
-                <w:rFonts w:hint="default" w:ascii="Times New Roman" w:hAnsi="Times New Roman" w:eastAsia="宋体" w:cs="Times New Roman"/>
-                <w:sz w:val="21"/>
-                <w:szCs w:val="21"/>
-                <w:vertAlign w:val="baseline"/>
-                <w:lang w:val="en-US" w:eastAsia="zh-CN"/>
-              </w:rPr>
-            </w:pPr>
-            <w:r>
-              <w:rPr>
-                <w:rFonts w:hint="default" w:ascii="Times New Roman" w:hAnsi="Times New Roman" w:eastAsia="宋体" w:cs="Times New Roman"/>
-                <w:sz w:val="21"/>
-                <w:szCs w:val="21"/>
-                <w:vertAlign w:val="baseline"/>
-                <w:lang w:val="en-US" w:eastAsia="zh-CN"/>
-              </w:rPr>
-              <w:t>for_range</w:t>
-            </w:r>
-          </w:p>
-          <w:p>
-            <w:pPr>
-              <w:rPr>
-                <w:rFonts w:hint="default" w:ascii="Times New Roman" w:hAnsi="Times New Roman" w:eastAsia="宋体" w:cs="Times New Roman"/>
-                <w:sz w:val="21"/>
-                <w:szCs w:val="21"/>
-                <w:vertAlign w:val="baseline"/>
-                <w:lang w:val="en-US" w:eastAsia="zh-CN"/>
-              </w:rPr>
-            </w:pPr>
+            <w:r>
+              <w:rPr>
+                <w:rFonts w:hint="eastAsia" w:eastAsia="宋体" w:cs="Times New Roman"/>
+                <w:sz w:val="21"/>
+                <w:szCs w:val="21"/>
+                <w:vertAlign w:val="baseline"/>
+                <w:lang w:val="en-US" w:eastAsia="zh-CN"/>
+              </w:rPr>
+              <w:t>、</w:t>
+            </w:r>
             <w:r>
               <w:rPr>
                 <w:rFonts w:hint="default" w:ascii="Times New Roman" w:hAnsi="Times New Roman" w:eastAsia="宋体" w:cs="Times New Roman"/>
@@ -9420,123 +9844,6 @@
               </w:rPr>
               <w:t>vec_adds</w:t>
             </w:r>
-          </w:p>
-        </w:tc>
-      </w:tr>
-      <w:tr>
-        <w:tblPrEx>
-          <w:tblBorders>
-            <w:top w:val="single" w:color="auto" w:sz="4" w:space="0"/>
-            <w:left w:val="single" w:color="auto" w:sz="4" w:space="0"/>
-            <w:bottom w:val="single" w:color="auto" w:sz="4" w:space="0"/>
-            <w:right w:val="single" w:color="auto" w:sz="4" w:space="0"/>
-            <w:insideH w:val="single" w:color="auto" w:sz="4" w:space="0"/>
-            <w:insideV w:val="single" w:color="auto" w:sz="4" w:space="0"/>
-          </w:tblBorders>
-          <w:tblCellMar>
-            <w:top w:w="0" w:type="dxa"/>
-            <w:left w:w="108" w:type="dxa"/>
-            <w:bottom w:w="0" w:type="dxa"/>
-            <w:right w:w="108" w:type="dxa"/>
-          </w:tblCellMar>
-        </w:tblPrEx>
-        <w:tc>
-          <w:tcPr>
-            <w:tcW w:w="802" w:type="dxa"/>
-          </w:tcPr>
-          <w:p>
-            <w:pPr>
-              <w:rPr>
-                <w:rFonts w:hint="default" w:ascii="Times New Roman" w:hAnsi="Times New Roman" w:eastAsia="宋体" w:cs="Times New Roman"/>
-                <w:sz w:val="21"/>
-                <w:szCs w:val="21"/>
-                <w:vertAlign w:val="baseline"/>
-                <w:lang w:val="en-US" w:eastAsia="zh-CN"/>
-              </w:rPr>
-            </w:pPr>
-            <w:r>
-              <w:rPr>
-                <w:rFonts w:hint="default" w:ascii="Times New Roman" w:hAnsi="Times New Roman" w:eastAsia="宋体" w:cs="Times New Roman"/>
-                <w:sz w:val="21"/>
-                <w:szCs w:val="21"/>
-                <w:vertAlign w:val="baseline"/>
-                <w:lang w:val="en-US" w:eastAsia="zh-CN"/>
-              </w:rPr>
-              <w:t>56</w:t>
-            </w:r>
-          </w:p>
-        </w:tc>
-        <w:tc>
-          <w:tcPr>
-            <w:tcW w:w="5873" w:type="dxa"/>
-          </w:tcPr>
-          <w:p>
-            <w:pPr>
-              <w:rPr>
-                <w:rFonts w:hint="default" w:ascii="Times New Roman" w:hAnsi="Times New Roman" w:eastAsia="宋体" w:cs="Times New Roman"/>
-                <w:sz w:val="21"/>
-                <w:szCs w:val="21"/>
-                <w:vertAlign w:val="baseline"/>
-                <w:lang w:val="en-US" w:eastAsia="zh-CN"/>
-              </w:rPr>
-            </w:pPr>
-            <w:r>
-              <w:rPr>
-                <w:rFonts w:hint="default" w:ascii="Times New Roman" w:hAnsi="Times New Roman" w:eastAsia="宋体" w:cs="Times New Roman"/>
-                <w:sz w:val="21"/>
-                <w:szCs w:val="21"/>
-                <w:vertAlign w:val="baseline"/>
-                <w:lang w:val="en-US" w:eastAsia="zh-CN"/>
-              </w:rPr>
-              <w:t>对float类型的参数integr_r做计算</w:t>
-            </w:r>
-          </w:p>
-        </w:tc>
-        <w:tc>
-          <w:tcPr>
-            <w:tcW w:w="1847" w:type="dxa"/>
-          </w:tcPr>
-          <w:p>
-            <w:pPr>
-              <w:rPr>
-                <w:rFonts w:hint="default" w:ascii="Times New Roman" w:hAnsi="Times New Roman" w:eastAsia="宋体" w:cs="Times New Roman"/>
-                <w:sz w:val="21"/>
-                <w:szCs w:val="21"/>
-                <w:vertAlign w:val="baseline"/>
-                <w:lang w:val="en-US" w:eastAsia="zh-CN"/>
-              </w:rPr>
-            </w:pPr>
-            <w:r>
-              <w:rPr>
-                <w:rFonts w:hint="default" w:ascii="Times New Roman" w:hAnsi="Times New Roman" w:eastAsia="宋体" w:cs="Times New Roman"/>
-                <w:sz w:val="21"/>
-                <w:szCs w:val="21"/>
-                <w:vertAlign w:val="baseline"/>
-                <w:lang w:val="en-US" w:eastAsia="zh-CN"/>
-              </w:rPr>
-              <w:t>vec_adds</w:t>
-            </w:r>
-          </w:p>
-          <w:p>
-            <w:pPr>
-              <w:rPr>
-                <w:rFonts w:hint="default" w:ascii="Times New Roman" w:hAnsi="Times New Roman" w:eastAsia="宋体" w:cs="Times New Roman"/>
-                <w:sz w:val="21"/>
-                <w:szCs w:val="21"/>
-                <w:vertAlign w:val="baseline"/>
-                <w:lang w:val="en-US" w:eastAsia="zh-CN"/>
-              </w:rPr>
-            </w:pPr>
-            <w:r>
-              <w:rPr>
-                <w:rFonts w:hint="default" w:ascii="Times New Roman" w:hAnsi="Times New Roman" w:eastAsia="宋体" w:cs="Times New Roman"/>
-                <w:sz w:val="21"/>
-                <w:szCs w:val="21"/>
-                <w:vertAlign w:val="baseline"/>
-                <w:lang w:val="en-US" w:eastAsia="zh-CN"/>
-              </w:rPr>
-              <w:t>vec_muls</w:t>
-            </w:r>
             <w:r>
               <w:rPr>
                 <w:rFonts w:hint="default" w:ascii="Times New Roman" w:hAnsi="Times New Roman" w:eastAsia="宋体" w:cs="Times New Roman"/>
@@ -9557,698 +9864,6 @@
               </w:rPr>
               <w:t>vec_rec</w:t>
             </w:r>
-          </w:p>
-        </w:tc>
-      </w:tr>
-      <w:tr>
-        <w:tblPrEx>
-          <w:tblBorders>
-            <w:top w:val="single" w:color="auto" w:sz="4" w:space="0"/>
-            <w:left w:val="single" w:color="auto" w:sz="4" w:space="0"/>
-            <w:bottom w:val="single" w:color="auto" w:sz="4" w:space="0"/>
-            <w:right w:val="single" w:color="auto" w:sz="4" w:space="0"/>
-            <w:insideH w:val="single" w:color="auto" w:sz="4" w:space="0"/>
-            <w:insideV w:val="single" w:color="auto" w:sz="4" w:space="0"/>
-          </w:tblBorders>
-          <w:tblCellMar>
-            <w:top w:w="0" w:type="dxa"/>
-            <w:left w:w="108" w:type="dxa"/>
-            <w:bottom w:w="0" w:type="dxa"/>
-            <w:right w:w="108" w:type="dxa"/>
-          </w:tblCellMar>
-        </w:tblPrEx>
-        <w:tc>
-          <w:tcPr>
-            <w:tcW w:w="802" w:type="dxa"/>
-          </w:tcPr>
-          <w:p>
-            <w:pPr>
-              <w:rPr>
-                <w:rFonts w:hint="default" w:ascii="Times New Roman" w:hAnsi="Times New Roman" w:eastAsia="宋体" w:cs="Times New Roman"/>
-                <w:sz w:val="21"/>
-                <w:szCs w:val="21"/>
-                <w:vertAlign w:val="baseline"/>
-                <w:lang w:val="en-US" w:eastAsia="zh-CN"/>
-              </w:rPr>
-            </w:pPr>
-            <w:r>
-              <w:rPr>
-                <w:rFonts w:hint="default" w:ascii="Times New Roman" w:hAnsi="Times New Roman" w:eastAsia="宋体" w:cs="Times New Roman"/>
-                <w:sz w:val="21"/>
-                <w:szCs w:val="21"/>
-                <w:vertAlign w:val="baseline"/>
-                <w:lang w:val="en-US" w:eastAsia="zh-CN"/>
-              </w:rPr>
-              <w:t>58~75</w:t>
-            </w:r>
-          </w:p>
-        </w:tc>
-        <w:tc>
-          <w:tcPr>
-            <w:tcW w:w="5873" w:type="dxa"/>
-          </w:tcPr>
-          <w:p>
-            <w:pPr>
-              <w:rPr>
-                <w:rFonts w:hint="default" w:ascii="Times New Roman" w:hAnsi="Times New Roman" w:eastAsia="宋体" w:cs="Times New Roman"/>
-                <w:sz w:val="21"/>
-                <w:szCs w:val="21"/>
-                <w:vertAlign w:val="baseline"/>
-                <w:lang w:val="en-US" w:eastAsia="zh-CN"/>
-              </w:rPr>
-            </w:pPr>
-            <w:r>
-              <w:rPr>
-                <w:rFonts w:hint="default" w:ascii="Times New Roman" w:hAnsi="Times New Roman" w:eastAsia="宋体" w:cs="Times New Roman"/>
-                <w:sz w:val="21"/>
-                <w:szCs w:val="21"/>
-                <w:vertAlign w:val="baseline"/>
-                <w:lang w:val="en-US" w:eastAsia="zh-CN"/>
-              </w:rPr>
-              <w:t>for循环：对一系列参数进行赋值操作</w:t>
-            </w:r>
-          </w:p>
-        </w:tc>
-        <w:tc>
-          <w:tcPr>
-            <w:tcW w:w="1847" w:type="dxa"/>
-          </w:tcPr>
-          <w:p>
-            <w:pPr>
-              <w:rPr>
-                <w:rFonts w:hint="default" w:ascii="Times New Roman" w:hAnsi="Times New Roman" w:eastAsia="宋体" w:cs="Times New Roman"/>
-                <w:sz w:val="21"/>
-                <w:szCs w:val="21"/>
-                <w:vertAlign w:val="baseline"/>
-                <w:lang w:val="en-US" w:eastAsia="zh-CN"/>
-              </w:rPr>
-            </w:pPr>
-            <w:r>
-              <w:rPr>
-                <w:rFonts w:hint="default" w:ascii="Times New Roman" w:hAnsi="Times New Roman" w:eastAsia="宋体" w:cs="Times New Roman"/>
-                <w:sz w:val="21"/>
-                <w:szCs w:val="21"/>
-                <w:vertAlign w:val="baseline"/>
-                <w:lang w:val="en-US" w:eastAsia="zh-CN"/>
-              </w:rPr>
-              <w:t>for_range</w:t>
-            </w:r>
-          </w:p>
-          <w:p>
-            <w:pPr>
-              <w:rPr>
-                <w:rFonts w:hint="default" w:ascii="Times New Roman" w:hAnsi="Times New Roman" w:eastAsia="宋体" w:cs="Times New Roman"/>
-                <w:sz w:val="21"/>
-                <w:szCs w:val="21"/>
-                <w:vertAlign w:val="baseline"/>
-                <w:lang w:val="en-US" w:eastAsia="zh-CN"/>
-              </w:rPr>
-            </w:pPr>
-            <w:r>
-              <w:rPr>
-                <w:rFonts w:hint="default" w:ascii="Times New Roman" w:hAnsi="Times New Roman" w:eastAsia="宋体" w:cs="Times New Roman"/>
-                <w:sz w:val="21"/>
-                <w:szCs w:val="21"/>
-                <w:vertAlign w:val="baseline"/>
-                <w:lang w:val="en-US" w:eastAsia="zh-CN"/>
-              </w:rPr>
-              <w:t>vec_adds</w:t>
-            </w:r>
-          </w:p>
-        </w:tc>
-      </w:tr>
-      <w:tr>
-        <w:tblPrEx>
-          <w:tblBorders>
-            <w:top w:val="single" w:color="auto" w:sz="4" w:space="0"/>
-            <w:left w:val="single" w:color="auto" w:sz="4" w:space="0"/>
-            <w:bottom w:val="single" w:color="auto" w:sz="4" w:space="0"/>
-            <w:right w:val="single" w:color="auto" w:sz="4" w:space="0"/>
-            <w:insideH w:val="single" w:color="auto" w:sz="4" w:space="0"/>
-            <w:insideV w:val="single" w:color="auto" w:sz="4" w:space="0"/>
-          </w:tblBorders>
-          <w:tblCellMar>
-            <w:top w:w="0" w:type="dxa"/>
-            <w:left w:w="108" w:type="dxa"/>
-            <w:bottom w:w="0" w:type="dxa"/>
-            <w:right w:w="108" w:type="dxa"/>
-          </w:tblCellMar>
-        </w:tblPrEx>
-        <w:tc>
-          <w:tcPr>
-            <w:tcW w:w="802" w:type="dxa"/>
-          </w:tcPr>
-          <w:p>
-            <w:pPr>
-              <w:rPr>
-                <w:rFonts w:hint="default" w:ascii="Times New Roman" w:hAnsi="Times New Roman" w:eastAsia="宋体" w:cs="Times New Roman"/>
-                <w:sz w:val="21"/>
-                <w:szCs w:val="21"/>
-                <w:vertAlign w:val="baseline"/>
-                <w:lang w:val="en-US" w:eastAsia="zh-CN"/>
-              </w:rPr>
-            </w:pPr>
-            <w:r>
-              <w:rPr>
-                <w:rFonts w:hint="default" w:ascii="Times New Roman" w:hAnsi="Times New Roman" w:eastAsia="宋体" w:cs="Times New Roman"/>
-                <w:sz w:val="21"/>
-                <w:szCs w:val="21"/>
-                <w:vertAlign w:val="baseline"/>
-                <w:lang w:val="en-US" w:eastAsia="zh-CN"/>
-              </w:rPr>
-              <w:t>61</w:t>
-            </w:r>
-          </w:p>
-        </w:tc>
-        <w:tc>
-          <w:tcPr>
-            <w:tcW w:w="5873" w:type="dxa"/>
-          </w:tcPr>
-          <w:p>
-            <w:pPr>
-              <w:rPr>
-                <w:rFonts w:hint="default" w:ascii="Times New Roman" w:hAnsi="Times New Roman" w:eastAsia="宋体" w:cs="Times New Roman"/>
-                <w:sz w:val="21"/>
-                <w:szCs w:val="21"/>
-                <w:vertAlign w:val="baseline"/>
-                <w:lang w:val="en-US" w:eastAsia="zh-CN"/>
-              </w:rPr>
-            </w:pPr>
-            <w:r>
-              <w:rPr>
-                <w:rFonts w:hint="default" w:ascii="Times New Roman" w:hAnsi="Times New Roman" w:eastAsia="宋体" w:cs="Times New Roman"/>
-                <w:sz w:val="21"/>
-                <w:szCs w:val="21"/>
-                <w:vertAlign w:val="baseline"/>
-                <w:lang w:val="en-US" w:eastAsia="zh-CN"/>
-              </w:rPr>
-              <w:t>对float类型的参数integr_theta做计算</w:t>
-            </w:r>
-          </w:p>
-        </w:tc>
-        <w:tc>
-          <w:tcPr>
-            <w:tcW w:w="1847" w:type="dxa"/>
-          </w:tcPr>
-          <w:p>
-            <w:pPr>
-              <w:rPr>
-                <w:rFonts w:hint="default" w:ascii="Times New Roman" w:hAnsi="Times New Roman" w:eastAsia="宋体" w:cs="Times New Roman"/>
-                <w:sz w:val="21"/>
-                <w:szCs w:val="21"/>
-                <w:vertAlign w:val="baseline"/>
-                <w:lang w:val="en-US" w:eastAsia="zh-CN"/>
-              </w:rPr>
-            </w:pPr>
-            <w:r>
-              <w:rPr>
-                <w:rFonts w:hint="default" w:ascii="Times New Roman" w:hAnsi="Times New Roman" w:eastAsia="宋体" w:cs="Times New Roman"/>
-                <w:sz w:val="21"/>
-                <w:szCs w:val="21"/>
-                <w:vertAlign w:val="baseline"/>
-                <w:lang w:val="en-US" w:eastAsia="zh-CN"/>
-              </w:rPr>
-              <w:t>vec_muls(用于deg2rad)</w:t>
-            </w:r>
-          </w:p>
-          <w:p>
-            <w:pPr>
-              <w:rPr>
-                <w:rFonts w:hint="default" w:ascii="Times New Roman" w:hAnsi="Times New Roman" w:eastAsia="宋体" w:cs="Times New Roman"/>
-                <w:sz w:val="21"/>
-                <w:szCs w:val="21"/>
-                <w:vertAlign w:val="baseline"/>
-                <w:lang w:val="en-US" w:eastAsia="zh-CN"/>
-              </w:rPr>
-            </w:pPr>
-            <w:r>
-              <w:rPr>
-                <w:rFonts w:hint="default" w:ascii="Times New Roman" w:hAnsi="Times New Roman" w:eastAsia="宋体" w:cs="Times New Roman"/>
-                <w:sz w:val="21"/>
-                <w:szCs w:val="21"/>
-                <w:vertAlign w:val="baseline"/>
-                <w:lang w:val="en-US" w:eastAsia="zh-CN"/>
-              </w:rPr>
-              <w:t>vec_adds</w:t>
-            </w:r>
-          </w:p>
-          <w:p>
-            <w:pPr>
-              <w:rPr>
-                <w:rFonts w:hint="default" w:ascii="Times New Roman" w:hAnsi="Times New Roman" w:eastAsia="宋体" w:cs="Times New Roman"/>
-                <w:sz w:val="21"/>
-                <w:szCs w:val="21"/>
-                <w:vertAlign w:val="baseline"/>
-                <w:lang w:val="en-US" w:eastAsia="zh-CN"/>
-              </w:rPr>
-            </w:pPr>
-            <w:r>
-              <w:rPr>
-                <w:rFonts w:hint="default" w:ascii="Times New Roman" w:hAnsi="Times New Roman" w:eastAsia="宋体" w:cs="Times New Roman"/>
-                <w:color w:val="FF0000"/>
-                <w:sz w:val="21"/>
-                <w:szCs w:val="21"/>
-                <w:vertAlign w:val="baseline"/>
-                <w:lang w:val="en-US" w:eastAsia="zh-CN"/>
-              </w:rPr>
-              <w:t>tik中似乎没有三角函数的接口</w:t>
-            </w:r>
-          </w:p>
-        </w:tc>
-      </w:tr>
-      <w:tr>
-        <w:tblPrEx>
-          <w:tblBorders>
-            <w:top w:val="single" w:color="auto" w:sz="4" w:space="0"/>
-            <w:left w:val="single" w:color="auto" w:sz="4" w:space="0"/>
-            <w:bottom w:val="single" w:color="auto" w:sz="4" w:space="0"/>
-            <w:right w:val="single" w:color="auto" w:sz="4" w:space="0"/>
-            <w:insideH w:val="single" w:color="auto" w:sz="4" w:space="0"/>
-            <w:insideV w:val="single" w:color="auto" w:sz="4" w:space="0"/>
-          </w:tblBorders>
-          <w:tblCellMar>
-            <w:top w:w="0" w:type="dxa"/>
-            <w:left w:w="108" w:type="dxa"/>
-            <w:bottom w:w="0" w:type="dxa"/>
-            <w:right w:w="108" w:type="dxa"/>
-          </w:tblCellMar>
-        </w:tblPrEx>
-        <w:tc>
-          <w:tcPr>
-            <w:tcW w:w="802" w:type="dxa"/>
-          </w:tcPr>
-          <w:p>
-            <w:pPr>
-              <w:rPr>
-                <w:rFonts w:hint="default" w:ascii="Times New Roman" w:hAnsi="Times New Roman" w:eastAsia="宋体" w:cs="Times New Roman"/>
-                <w:sz w:val="21"/>
-                <w:szCs w:val="21"/>
-                <w:vertAlign w:val="baseline"/>
-                <w:lang w:val="en-US" w:eastAsia="zh-CN"/>
-              </w:rPr>
-            </w:pPr>
-            <w:r>
-              <w:rPr>
-                <w:rFonts w:hint="default" w:ascii="Times New Roman" w:hAnsi="Times New Roman" w:eastAsia="宋体" w:cs="Times New Roman"/>
-                <w:sz w:val="21"/>
-                <w:szCs w:val="21"/>
-                <w:vertAlign w:val="baseline"/>
-                <w:lang w:val="en-US" w:eastAsia="zh-CN"/>
-              </w:rPr>
-              <w:t>63</w:t>
-            </w:r>
-          </w:p>
-        </w:tc>
-        <w:tc>
-          <w:tcPr>
-            <w:tcW w:w="5873" w:type="dxa"/>
-          </w:tcPr>
-          <w:p>
-            <w:pPr>
-              <w:rPr>
-                <w:rFonts w:hint="default" w:ascii="Times New Roman" w:hAnsi="Times New Roman" w:eastAsia="宋体" w:cs="Times New Roman"/>
-                <w:sz w:val="21"/>
-                <w:szCs w:val="21"/>
-                <w:vertAlign w:val="baseline"/>
-                <w:lang w:val="en-US" w:eastAsia="zh-CN"/>
-              </w:rPr>
-            </w:pPr>
-            <w:r>
-              <w:rPr>
-                <w:rFonts w:hint="default" w:ascii="Times New Roman" w:hAnsi="Times New Roman" w:eastAsia="宋体" w:cs="Times New Roman"/>
-                <w:sz w:val="21"/>
-                <w:szCs w:val="21"/>
-                <w:vertAlign w:val="baseline"/>
-                <w:lang w:val="en-US" w:eastAsia="zh-CN"/>
-              </w:rPr>
-              <w:t>对float类型的参数V做计算</w:t>
-            </w:r>
-          </w:p>
-        </w:tc>
-        <w:tc>
-          <w:tcPr>
-            <w:tcW w:w="1847" w:type="dxa"/>
-          </w:tcPr>
-          <w:p>
-            <w:pPr>
-              <w:rPr>
-                <w:rFonts w:hint="default" w:ascii="Times New Roman" w:hAnsi="Times New Roman" w:eastAsia="宋体" w:cs="Times New Roman"/>
-                <w:sz w:val="21"/>
-                <w:szCs w:val="21"/>
-                <w:vertAlign w:val="baseline"/>
-                <w:lang w:val="en-US" w:eastAsia="zh-CN"/>
-              </w:rPr>
-            </w:pPr>
-            <w:r>
-              <w:rPr>
-                <w:rFonts w:hint="default" w:ascii="Times New Roman" w:hAnsi="Times New Roman" w:eastAsia="宋体" w:cs="Times New Roman"/>
-                <w:sz w:val="21"/>
-                <w:szCs w:val="21"/>
-                <w:vertAlign w:val="baseline"/>
-                <w:lang w:val="en-US" w:eastAsia="zh-CN"/>
-              </w:rPr>
-              <w:t>vec_muls</w:t>
-            </w:r>
-          </w:p>
-        </w:tc>
-      </w:tr>
-      <w:tr>
-        <w:tblPrEx>
-          <w:tblBorders>
-            <w:top w:val="single" w:color="auto" w:sz="4" w:space="0"/>
-            <w:left w:val="single" w:color="auto" w:sz="4" w:space="0"/>
-            <w:bottom w:val="single" w:color="auto" w:sz="4" w:space="0"/>
-            <w:right w:val="single" w:color="auto" w:sz="4" w:space="0"/>
-            <w:insideH w:val="single" w:color="auto" w:sz="4" w:space="0"/>
-            <w:insideV w:val="single" w:color="auto" w:sz="4" w:space="0"/>
-          </w:tblBorders>
-          <w:tblCellMar>
-            <w:top w:w="0" w:type="dxa"/>
-            <w:left w:w="108" w:type="dxa"/>
-            <w:bottom w:w="0" w:type="dxa"/>
-            <w:right w:w="108" w:type="dxa"/>
-          </w:tblCellMar>
-        </w:tblPrEx>
-        <w:tc>
-          <w:tcPr>
-            <w:tcW w:w="802" w:type="dxa"/>
-          </w:tcPr>
-          <w:p>
-            <w:pPr>
-              <w:rPr>
-                <w:rFonts w:hint="default" w:ascii="Times New Roman" w:hAnsi="Times New Roman" w:eastAsia="宋体" w:cs="Times New Roman"/>
-                <w:sz w:val="21"/>
-                <w:szCs w:val="21"/>
-                <w:vertAlign w:val="baseline"/>
-                <w:lang w:val="en-US" w:eastAsia="zh-CN"/>
-              </w:rPr>
-            </w:pPr>
-            <w:r>
-              <w:rPr>
-                <w:rFonts w:hint="default" w:ascii="Times New Roman" w:hAnsi="Times New Roman" w:eastAsia="宋体" w:cs="Times New Roman"/>
-                <w:sz w:val="21"/>
-                <w:szCs w:val="21"/>
-                <w:vertAlign w:val="baseline"/>
-                <w:lang w:val="en-US" w:eastAsia="zh-CN"/>
-              </w:rPr>
-              <w:t>69~74</w:t>
-            </w:r>
-          </w:p>
-        </w:tc>
-        <w:tc>
-          <w:tcPr>
-            <w:tcW w:w="5873" w:type="dxa"/>
-          </w:tcPr>
-          <w:p>
-            <w:pPr>
-              <w:rPr>
-                <w:rFonts w:hint="default" w:ascii="Times New Roman" w:hAnsi="Times New Roman" w:eastAsia="宋体" w:cs="Times New Roman"/>
-                <w:sz w:val="21"/>
-                <w:szCs w:val="21"/>
-                <w:vertAlign w:val="baseline"/>
-                <w:lang w:val="en-US" w:eastAsia="zh-CN"/>
-              </w:rPr>
-            </w:pPr>
-            <w:r>
-              <w:rPr>
-                <w:rFonts w:hint="default" w:ascii="Times New Roman" w:hAnsi="Times New Roman" w:eastAsia="宋体" w:cs="Times New Roman"/>
-                <w:sz w:val="21"/>
-                <w:szCs w:val="21"/>
-                <w:vertAlign w:val="baseline"/>
-                <w:lang w:val="en-US" w:eastAsia="zh-CN"/>
-              </w:rPr>
-              <w:t>for循环：对参数volume_lut进行计算</w:t>
-            </w:r>
-          </w:p>
-        </w:tc>
-        <w:tc>
-          <w:tcPr>
-            <w:tcW w:w="1847" w:type="dxa"/>
-          </w:tcPr>
-          <w:p>
-            <w:pPr>
-              <w:rPr>
-                <w:rFonts w:hint="default" w:ascii="Times New Roman" w:hAnsi="Times New Roman" w:eastAsia="宋体" w:cs="Times New Roman"/>
-                <w:sz w:val="21"/>
-                <w:szCs w:val="21"/>
-                <w:vertAlign w:val="baseline"/>
-                <w:lang w:val="en-US" w:eastAsia="zh-CN"/>
-              </w:rPr>
-            </w:pPr>
-            <w:r>
-              <w:rPr>
-                <w:rFonts w:hint="default" w:ascii="Times New Roman" w:hAnsi="Times New Roman" w:eastAsia="宋体" w:cs="Times New Roman"/>
-                <w:sz w:val="21"/>
-                <w:szCs w:val="21"/>
-                <w:vertAlign w:val="baseline"/>
-                <w:lang w:val="en-US" w:eastAsia="zh-CN"/>
-              </w:rPr>
-              <w:t>for_range</w:t>
-            </w:r>
-          </w:p>
-          <w:p>
-            <w:pPr>
-              <w:rPr>
-                <w:rFonts w:hint="default" w:ascii="Times New Roman" w:hAnsi="Times New Roman" w:eastAsia="宋体" w:cs="Times New Roman"/>
-                <w:sz w:val="21"/>
-                <w:szCs w:val="21"/>
-                <w:vertAlign w:val="baseline"/>
-                <w:lang w:val="en-US" w:eastAsia="zh-CN"/>
-              </w:rPr>
-            </w:pPr>
-            <w:r>
-              <w:rPr>
-                <w:rFonts w:hint="default" w:ascii="Times New Roman" w:hAnsi="Times New Roman" w:eastAsia="宋体" w:cs="Times New Roman"/>
-                <w:sz w:val="21"/>
-                <w:szCs w:val="21"/>
-                <w:vertAlign w:val="baseline"/>
-                <w:lang w:val="en-US" w:eastAsia="zh-CN"/>
-              </w:rPr>
-              <w:t>vec_adds</w:t>
-            </w:r>
-          </w:p>
-        </w:tc>
-      </w:tr>
-      <w:tr>
-        <w:tblPrEx>
-          <w:tblBorders>
-            <w:top w:val="single" w:color="auto" w:sz="4" w:space="0"/>
-            <w:left w:val="single" w:color="auto" w:sz="4" w:space="0"/>
-            <w:bottom w:val="single" w:color="auto" w:sz="4" w:space="0"/>
-            <w:right w:val="single" w:color="auto" w:sz="4" w:space="0"/>
-            <w:insideH w:val="single" w:color="auto" w:sz="4" w:space="0"/>
-            <w:insideV w:val="single" w:color="auto" w:sz="4" w:space="0"/>
-          </w:tblBorders>
-          <w:tblCellMar>
-            <w:top w:w="0" w:type="dxa"/>
-            <w:left w:w="108" w:type="dxa"/>
-            <w:bottom w:w="0" w:type="dxa"/>
-            <w:right w:w="108" w:type="dxa"/>
-          </w:tblCellMar>
-        </w:tblPrEx>
-        <w:tc>
-          <w:tcPr>
-            <w:tcW w:w="802" w:type="dxa"/>
-          </w:tcPr>
-          <w:p>
-            <w:pPr>
-              <w:rPr>
-                <w:rFonts w:hint="default" w:ascii="Times New Roman" w:hAnsi="Times New Roman" w:eastAsia="宋体" w:cs="Times New Roman"/>
-                <w:sz w:val="21"/>
-                <w:szCs w:val="21"/>
-                <w:vertAlign w:val="baseline"/>
-                <w:lang w:val="en-US" w:eastAsia="zh-CN"/>
-              </w:rPr>
-            </w:pPr>
-            <w:r>
-              <w:rPr>
-                <w:rFonts w:hint="default" w:ascii="Times New Roman" w:hAnsi="Times New Roman" w:eastAsia="宋体" w:cs="Times New Roman"/>
-                <w:sz w:val="21"/>
-                <w:szCs w:val="21"/>
-                <w:vertAlign w:val="baseline"/>
-                <w:lang w:val="en-US" w:eastAsia="zh-CN"/>
-              </w:rPr>
-              <w:t>73</w:t>
-            </w:r>
-          </w:p>
-        </w:tc>
-        <w:tc>
-          <w:tcPr>
-            <w:tcW w:w="5873" w:type="dxa"/>
-          </w:tcPr>
-          <w:p>
-            <w:pPr>
-              <w:rPr>
-                <w:rFonts w:hint="default" w:ascii="Times New Roman" w:hAnsi="Times New Roman" w:eastAsia="宋体" w:cs="Times New Roman"/>
-                <w:sz w:val="21"/>
-                <w:szCs w:val="21"/>
-                <w:vertAlign w:val="baseline"/>
-                <w:lang w:val="en-US" w:eastAsia="zh-CN"/>
-              </w:rPr>
-            </w:pPr>
-            <w:r>
-              <w:rPr>
-                <w:rFonts w:hint="default" w:ascii="Times New Roman" w:hAnsi="Times New Roman" w:eastAsia="宋体" w:cs="Times New Roman"/>
-                <w:sz w:val="21"/>
-                <w:szCs w:val="21"/>
-                <w:vertAlign w:val="baseline"/>
-                <w:lang w:val="en-US" w:eastAsia="zh-CN"/>
-              </w:rPr>
-              <w:t>对参数volume_lut进行计算</w:t>
-            </w:r>
-          </w:p>
-        </w:tc>
-        <w:tc>
-          <w:tcPr>
-            <w:tcW w:w="1847" w:type="dxa"/>
-          </w:tcPr>
-          <w:p>
-            <w:pPr>
-              <w:rPr>
-                <w:rFonts w:hint="default" w:ascii="Times New Roman" w:hAnsi="Times New Roman" w:eastAsia="宋体" w:cs="Times New Roman"/>
-                <w:sz w:val="21"/>
-                <w:szCs w:val="21"/>
-                <w:vertAlign w:val="baseline"/>
-                <w:lang w:val="en-US" w:eastAsia="zh-CN"/>
-              </w:rPr>
-            </w:pPr>
-            <w:r>
-              <w:rPr>
-                <w:rFonts w:hint="default" w:ascii="Times New Roman" w:hAnsi="Times New Roman" w:eastAsia="宋体" w:cs="Times New Roman"/>
-                <w:sz w:val="21"/>
-                <w:szCs w:val="21"/>
-                <w:vertAlign w:val="baseline"/>
-                <w:lang w:val="en-US" w:eastAsia="zh-CN"/>
-              </w:rPr>
-              <w:t>vec_muls</w:t>
-            </w:r>
-          </w:p>
-          <w:p>
-            <w:pPr>
-              <w:rPr>
-                <w:rFonts w:hint="default" w:ascii="Times New Roman" w:hAnsi="Times New Roman" w:eastAsia="宋体" w:cs="Times New Roman"/>
-                <w:sz w:val="21"/>
-                <w:szCs w:val="21"/>
-                <w:vertAlign w:val="baseline"/>
-                <w:lang w:val="en-US" w:eastAsia="zh-CN"/>
-              </w:rPr>
-            </w:pPr>
-            <w:r>
-              <w:rPr>
-                <w:rFonts w:hint="default" w:ascii="Times New Roman" w:hAnsi="Times New Roman" w:eastAsia="宋体" w:cs="Times New Roman"/>
-                <w:sz w:val="21"/>
-                <w:szCs w:val="21"/>
-                <w:vertAlign w:val="baseline"/>
-                <w:lang w:val="en-US" w:eastAsia="zh-CN"/>
-              </w:rPr>
-              <w:t>vec_adds</w:t>
-            </w:r>
-            <w:r>
-              <w:rPr>
-                <w:rFonts w:hint="default" w:ascii="Times New Roman" w:hAnsi="Times New Roman" w:eastAsia="宋体" w:cs="Times New Roman"/>
-                <w:sz w:val="21"/>
-                <w:szCs w:val="21"/>
-                <w:vertAlign w:val="baseline"/>
-                <w:lang w:val="en-US" w:eastAsia="zh-CN"/>
-              </w:rPr>
-              <w:br w:type="textWrapping"/>
-            </w:r>
-            <w:r>
-              <w:rPr>
-                <w:rFonts w:hint="default" w:ascii="Times New Roman" w:hAnsi="Times New Roman" w:eastAsia="宋体" w:cs="Times New Roman"/>
-                <w:sz w:val="21"/>
-                <w:szCs w:val="21"/>
-                <w:vertAlign w:val="baseline"/>
-                <w:lang w:val="en-US" w:eastAsia="zh-CN"/>
-              </w:rPr>
-              <w:t>vec_rec</w:t>
-            </w:r>
-          </w:p>
-        </w:tc>
-      </w:tr>
-      <w:tr>
-        <w:tblPrEx>
-          <w:tblBorders>
-            <w:top w:val="single" w:color="auto" w:sz="4" w:space="0"/>
-            <w:left w:val="single" w:color="auto" w:sz="4" w:space="0"/>
-            <w:bottom w:val="single" w:color="auto" w:sz="4" w:space="0"/>
-            <w:right w:val="single" w:color="auto" w:sz="4" w:space="0"/>
-            <w:insideH w:val="single" w:color="auto" w:sz="4" w:space="0"/>
-            <w:insideV w:val="single" w:color="auto" w:sz="4" w:space="0"/>
-          </w:tblBorders>
-          <w:tblCellMar>
-            <w:top w:w="0" w:type="dxa"/>
-            <w:left w:w="108" w:type="dxa"/>
-            <w:bottom w:w="0" w:type="dxa"/>
-            <w:right w:w="108" w:type="dxa"/>
-          </w:tblCellMar>
-        </w:tblPrEx>
-        <w:tc>
-          <w:tcPr>
-            <w:tcW w:w="802" w:type="dxa"/>
-          </w:tcPr>
-          <w:p>
-            <w:pPr>
-              <w:rPr>
-                <w:rFonts w:hint="default" w:ascii="Times New Roman" w:hAnsi="Times New Roman" w:eastAsia="宋体" w:cs="Times New Roman"/>
-                <w:sz w:val="21"/>
-                <w:szCs w:val="21"/>
-                <w:vertAlign w:val="baseline"/>
-                <w:lang w:val="en-US" w:eastAsia="zh-CN"/>
-              </w:rPr>
-            </w:pPr>
-            <w:r>
-              <w:rPr>
-                <w:rFonts w:hint="default" w:ascii="Times New Roman" w:hAnsi="Times New Roman" w:eastAsia="宋体" w:cs="Times New Roman"/>
-                <w:sz w:val="21"/>
-                <w:szCs w:val="21"/>
-                <w:vertAlign w:val="baseline"/>
-                <w:lang w:val="en-US" w:eastAsia="zh-CN"/>
-              </w:rPr>
-              <w:t>77</w:t>
-            </w:r>
-          </w:p>
-        </w:tc>
-        <w:tc>
-          <w:tcPr>
-            <w:tcW w:w="5873" w:type="dxa"/>
-          </w:tcPr>
-          <w:p>
-            <w:pPr>
-              <w:rPr>
-                <w:rFonts w:hint="default" w:ascii="Times New Roman" w:hAnsi="Times New Roman" w:eastAsia="宋体" w:cs="Times New Roman"/>
-                <w:sz w:val="21"/>
-                <w:szCs w:val="21"/>
-                <w:vertAlign w:val="baseline"/>
-                <w:lang w:val="en-US" w:eastAsia="zh-CN"/>
-              </w:rPr>
-            </w:pPr>
-            <w:r>
-              <w:rPr>
-                <w:rFonts w:hint="default" w:ascii="Times New Roman" w:hAnsi="Times New Roman" w:eastAsia="宋体" w:cs="Times New Roman"/>
-                <w:sz w:val="21"/>
-                <w:szCs w:val="21"/>
-                <w:vertAlign w:val="baseline"/>
-                <w:lang w:val="en-US" w:eastAsia="zh-CN"/>
-              </w:rPr>
-              <w:t>函数执行成功的出口return true</w:t>
-            </w:r>
-          </w:p>
-        </w:tc>
-        <w:tc>
-          <w:tcPr>
-            <w:tcW w:w="1847" w:type="dxa"/>
-          </w:tcPr>
-          <w:p>
-            <w:pPr>
-              <w:rPr>
-                <w:rFonts w:hint="default" w:ascii="Times New Roman" w:hAnsi="Times New Roman" w:eastAsia="宋体" w:cs="Times New Roman"/>
-                <w:sz w:val="21"/>
-                <w:szCs w:val="21"/>
-                <w:vertAlign w:val="baseline"/>
-                <w:lang w:val="en-US" w:eastAsia="zh-CN"/>
-              </w:rPr>
-            </w:pPr>
           </w:p>
         </w:tc>
       </w:tr>
@@ -11083,14 +10698,6 @@
         </w:tc>
       </w:tr>
       <w:tr>
-        <w:tblPrEx>
-          <w:tblCellMar>
-            <w:top w:w="0" w:type="dxa"/>
-            <w:left w:w="108" w:type="dxa"/>
-            <w:bottom w:w="0" w:type="dxa"/>
-            <w:right w:w="108" w:type="dxa"/>
-          </w:tblCellMar>
-        </w:tblPrEx>
         <w:trPr>
           <w:trHeight w:val="322" w:hRule="atLeast"/>
         </w:trPr>
@@ -12513,14 +12120,6 @@
         </w:tc>
       </w:tr>
       <w:tr>
-        <w:tblPrEx>
-          <w:tblCellMar>
-            <w:top w:w="0" w:type="dxa"/>
-            <w:left w:w="108" w:type="dxa"/>
-            <w:bottom w:w="0" w:type="dxa"/>
-            <w:right w:w="108" w:type="dxa"/>
-          </w:tblCellMar>
-        </w:tblPrEx>
         <w:trPr>
           <w:trHeight w:val="322" w:hRule="atLeast"/>
         </w:trPr>
@@ -13908,6 +13507,12 @@
             <w:insideH w:val="single" w:color="auto" w:sz="4" w:space="0"/>
             <w:insideV w:val="single" w:color="auto" w:sz="4" w:space="0"/>
           </w:tblBorders>
+          <w:tblCellMar>
+            <w:top w:w="0" w:type="dxa"/>
+            <w:left w:w="108" w:type="dxa"/>
+            <w:bottom w:w="0" w:type="dxa"/>
+            <w:right w:w="108" w:type="dxa"/>
+          </w:tblCellMar>
         </w:tblPrEx>
         <w:trPr>
           <w:trHeight w:val="446" w:hRule="atLeast"/>
@@ -14569,7 +14174,7 @@
           <w:lang w:val="en-US" w:eastAsia="zh-CN"/>
         </w:rPr>
         <w:object>
-          <v:shape id="_x0000_i1025" o:spt="75" alt="" type="#_x0000_t75" style="height:56.7pt;width:62.85pt;" o:ole="t" filled="f" o:preferrelative="t" stroked="f" coordsize="21600,21600">
+          <v:shape id="_x0000_i1026" o:spt="75" type="#_x0000_t75" style="height:56.7pt;width:62.85pt;" o:ole="t" filled="f" o:preferrelative="t" stroked="f" coordsize="21600,21600">
             <v:path/>
             <v:fill on="f" focussize="0,0"/>
             <v:stroke on="f"/>
@@ -14578,7 +14183,7 @@
             <w10:wrap type="none"/>
             <w10:anchorlock/>
           </v:shape>
-          <o:OLEObject Type="Embed" ProgID="Package" ShapeID="_x0000_i1025" DrawAspect="Icon" ObjectID="_1468075726" r:id="rId15">
+          <o:OLEObject Type="Embed" ProgID="Package" ShapeID="_x0000_i1026" DrawAspect="Icon" ObjectID="_1468075726" r:id="rId15">
             <o:LockedField>false</o:LockedField>
           </o:OLEObject>
         </w:object>
@@ -20609,6 +20214,7 @@
           <w:p>
             <w:pPr>
               <w:numPr>
+                <w:ilvl w:val="0"/>
                 <w:numId w:val="0"/>
               </w:numPr>
               <w:bidi w:val="0"/>
@@ -21691,6 +21297,7 @@
     <w:p>
       <w:pPr>
         <w:numPr>
+          <w:ilvl w:val="0"/>
           <w:numId w:val="0"/>
         </w:numPr>
         <w:bidi w:val="0"/>
@@ -22575,7 +22182,7 @@
           <w:lang w:val="en-US" w:eastAsia="zh-CN"/>
         </w:rPr>
         <w:object>
-          <v:shape id="_x0000_i1030" o:spt="75" alt="" type="#_x0000_t75" style="height:56.7pt;width:62.45pt;" o:ole="t" filled="f" o:preferrelative="t" stroked="f" coordsize="21600,21600">
+          <v:shape id="_x0000_i1027" o:spt="75" type="#_x0000_t75" style="height:56.7pt;width:62.45pt;" o:ole="t" filled="f" o:preferrelative="t" stroked="f" coordsize="21600,21600">
             <v:path/>
             <v:fill on="f" focussize="0,0"/>
             <v:stroke on="f"/>
@@ -22584,7 +22191,7 @@
             <w10:wrap type="none"/>
             <w10:anchorlock/>
           </v:shape>
-          <o:OLEObject Type="Embed" ProgID="Package" ShapeID="_x0000_i1030" DrawAspect="Icon" ObjectID="_1468075727" r:id="rId17">
+          <o:OLEObject Type="Embed" ProgID="Package" ShapeID="_x0000_i1027" DrawAspect="Icon" ObjectID="_1468075727" r:id="rId17">
             <o:LockedField>false</o:LockedField>
           </o:OLEObject>
         </w:object>
@@ -22639,6 +22246,11 @@
           </w:tcPr>
           <w:p>
             <w:pPr>
+              <w:widowControl w:val="0"/>
+              <w:autoSpaceDE w:val="0"/>
+              <w:autoSpaceDN w:val="0"/>
+              <w:adjustRightInd w:val="0"/>
+              <w:spacing w:line="360" w:lineRule="auto"/>
               <w:rPr>
                 <w:rFonts w:hint="default" w:ascii="Times New Roman" w:hAnsi="Times New Roman" w:eastAsia="宋体" w:cs="Times New Roman"/>
                 <w:sz w:val="21"/>
@@ -22665,6 +22277,11 @@
           </w:tcPr>
           <w:p>
             <w:pPr>
+              <w:widowControl w:val="0"/>
+              <w:autoSpaceDE w:val="0"/>
+              <w:autoSpaceDN w:val="0"/>
+              <w:adjustRightInd w:val="0"/>
+              <w:spacing w:line="360" w:lineRule="auto"/>
               <w:rPr>
                 <w:rFonts w:hint="default" w:ascii="Times New Roman" w:hAnsi="Times New Roman" w:eastAsia="宋体" w:cs="Times New Roman"/>
                 <w:sz w:val="21"/>
@@ -22691,6 +22308,11 @@
           </w:tcPr>
           <w:p>
             <w:pPr>
+              <w:widowControl w:val="0"/>
+              <w:autoSpaceDE w:val="0"/>
+              <w:autoSpaceDN w:val="0"/>
+              <w:adjustRightInd w:val="0"/>
+              <w:spacing w:line="360" w:lineRule="auto"/>
               <w:rPr>
                 <w:rFonts w:hint="default" w:ascii="Times New Roman" w:hAnsi="Times New Roman" w:eastAsia="宋体" w:cs="Times New Roman"/>
                 <w:sz w:val="21"/>
@@ -22735,6 +22357,11 @@
           </w:tcPr>
           <w:p>
             <w:pPr>
+              <w:widowControl w:val="0"/>
+              <w:autoSpaceDE w:val="0"/>
+              <w:autoSpaceDN w:val="0"/>
+              <w:adjustRightInd w:val="0"/>
+              <w:spacing w:line="360" w:lineRule="auto"/>
               <w:rPr>
                 <w:rFonts w:hint="default" w:ascii="Times New Roman" w:hAnsi="Times New Roman" w:eastAsia="宋体" w:cs="Times New Roman"/>
                 <w:sz w:val="21"/>
@@ -22761,6 +22388,11 @@
           </w:tcPr>
           <w:p>
             <w:pPr>
+              <w:widowControl w:val="0"/>
+              <w:autoSpaceDE w:val="0"/>
+              <w:autoSpaceDN w:val="0"/>
+              <w:adjustRightInd w:val="0"/>
+              <w:spacing w:line="360" w:lineRule="auto"/>
               <w:rPr>
                 <w:rFonts w:hint="default" w:ascii="Times New Roman" w:hAnsi="Times New Roman" w:eastAsia="宋体" w:cs="Times New Roman"/>
                 <w:sz w:val="21"/>
@@ -22787,6 +22419,11 @@
           </w:tcPr>
           <w:p>
             <w:pPr>
+              <w:widowControl w:val="0"/>
+              <w:autoSpaceDE w:val="0"/>
+              <w:autoSpaceDN w:val="0"/>
+              <w:adjustRightInd w:val="0"/>
+              <w:spacing w:line="360" w:lineRule="auto"/>
               <w:rPr>
                 <w:rFonts w:hint="default" w:ascii="Times New Roman" w:hAnsi="Times New Roman" w:eastAsia="宋体" w:cs="Times New Roman"/>
                 <w:sz w:val="21"/>
@@ -22820,6 +22457,11 @@
           </w:tcPr>
           <w:p>
             <w:pPr>
+              <w:widowControl w:val="0"/>
+              <w:autoSpaceDE w:val="0"/>
+              <w:autoSpaceDN w:val="0"/>
+              <w:adjustRightInd w:val="0"/>
+              <w:spacing w:line="360" w:lineRule="auto"/>
               <w:rPr>
                 <w:rFonts w:hint="default" w:ascii="Times New Roman" w:hAnsi="Times New Roman" w:eastAsia="宋体" w:cs="Times New Roman"/>
                 <w:sz w:val="21"/>
@@ -22846,6 +22488,11 @@
           </w:tcPr>
           <w:p>
             <w:pPr>
+              <w:widowControl w:val="0"/>
+              <w:autoSpaceDE w:val="0"/>
+              <w:autoSpaceDN w:val="0"/>
+              <w:adjustRightInd w:val="0"/>
+              <w:spacing w:line="360" w:lineRule="auto"/>
               <w:rPr>
                 <w:rFonts w:hint="default" w:ascii="Times New Roman" w:hAnsi="Times New Roman" w:eastAsia="宋体" w:cs="Times New Roman"/>
                 <w:sz w:val="21"/>
@@ -22872,6 +22519,11 @@
           </w:tcPr>
           <w:p>
             <w:pPr>
+              <w:widowControl w:val="0"/>
+              <w:autoSpaceDE w:val="0"/>
+              <w:autoSpaceDN w:val="0"/>
+              <w:adjustRightInd w:val="0"/>
+              <w:spacing w:line="360" w:lineRule="auto"/>
               <w:rPr>
                 <w:rFonts w:hint="default" w:ascii="Times New Roman" w:hAnsi="Times New Roman" w:eastAsia="宋体" w:cs="Times New Roman"/>
                 <w:sz w:val="21"/>
@@ -22916,6 +22568,11 @@
           </w:tcPr>
           <w:p>
             <w:pPr>
+              <w:widowControl w:val="0"/>
+              <w:autoSpaceDE w:val="0"/>
+              <w:autoSpaceDN w:val="0"/>
+              <w:adjustRightInd w:val="0"/>
+              <w:spacing w:line="360" w:lineRule="auto"/>
               <w:rPr>
                 <w:rFonts w:hint="default" w:ascii="Times New Roman" w:hAnsi="Times New Roman" w:eastAsia="宋体" w:cs="Times New Roman"/>
                 <w:sz w:val="21"/>
@@ -22942,6 +22599,11 @@
           </w:tcPr>
           <w:p>
             <w:pPr>
+              <w:widowControl w:val="0"/>
+              <w:autoSpaceDE w:val="0"/>
+              <w:autoSpaceDN w:val="0"/>
+              <w:adjustRightInd w:val="0"/>
+              <w:spacing w:line="360" w:lineRule="auto"/>
               <w:rPr>
                 <w:rFonts w:hint="default" w:ascii="Times New Roman" w:hAnsi="Times New Roman" w:eastAsia="宋体" w:cs="Times New Roman"/>
                 <w:sz w:val="21"/>
@@ -22968,6 +22630,11 @@
           </w:tcPr>
           <w:p>
             <w:pPr>
+              <w:widowControl w:val="0"/>
+              <w:autoSpaceDE w:val="0"/>
+              <w:autoSpaceDN w:val="0"/>
+              <w:adjustRightInd w:val="0"/>
+              <w:spacing w:line="360" w:lineRule="auto"/>
               <w:rPr>
                 <w:rFonts w:hint="default" w:ascii="Times New Roman" w:hAnsi="Times New Roman" w:eastAsia="宋体" w:cs="Times New Roman"/>
                 <w:sz w:val="21"/>
@@ -22989,6 +22656,11 @@
           </w:p>
           <w:p>
             <w:pPr>
+              <w:widowControl w:val="0"/>
+              <w:autoSpaceDE w:val="0"/>
+              <w:autoSpaceDN w:val="0"/>
+              <w:adjustRightInd w:val="0"/>
+              <w:spacing w:line="360" w:lineRule="auto"/>
               <w:rPr>
                 <w:rFonts w:hint="default" w:ascii="Times New Roman" w:hAnsi="Times New Roman" w:eastAsia="宋体" w:cs="Times New Roman"/>
                 <w:sz w:val="21"/>
@@ -23033,6 +22705,11 @@
           </w:tcPr>
           <w:p>
             <w:pPr>
+              <w:widowControl w:val="0"/>
+              <w:autoSpaceDE w:val="0"/>
+              <w:autoSpaceDN w:val="0"/>
+              <w:adjustRightInd w:val="0"/>
+              <w:spacing w:line="360" w:lineRule="auto"/>
               <w:rPr>
                 <w:rFonts w:hint="default" w:ascii="Times New Roman" w:hAnsi="Times New Roman" w:eastAsia="宋体" w:cs="Times New Roman"/>
                 <w:sz w:val="21"/>
@@ -23059,6 +22736,11 @@
           </w:tcPr>
           <w:p>
             <w:pPr>
+              <w:widowControl w:val="0"/>
+              <w:autoSpaceDE w:val="0"/>
+              <w:autoSpaceDN w:val="0"/>
+              <w:adjustRightInd w:val="0"/>
+              <w:spacing w:line="360" w:lineRule="auto"/>
               <w:rPr>
                 <w:rFonts w:hint="default" w:ascii="Times New Roman" w:hAnsi="Times New Roman" w:eastAsia="宋体" w:cs="Times New Roman"/>
                 <w:sz w:val="21"/>
@@ -23085,6 +22767,11 @@
           </w:tcPr>
           <w:p>
             <w:pPr>
+              <w:widowControl w:val="0"/>
+              <w:autoSpaceDE w:val="0"/>
+              <w:autoSpaceDN w:val="0"/>
+              <w:adjustRightInd w:val="0"/>
+              <w:spacing w:line="360" w:lineRule="auto"/>
               <w:rPr>
                 <w:rFonts w:hint="default" w:ascii="Times New Roman" w:hAnsi="Times New Roman" w:eastAsia="宋体" w:cs="Times New Roman"/>
                 <w:sz w:val="21"/>
@@ -23106,6 +22793,11 @@
           </w:p>
           <w:p>
             <w:pPr>
+              <w:widowControl w:val="0"/>
+              <w:autoSpaceDE w:val="0"/>
+              <w:autoSpaceDN w:val="0"/>
+              <w:adjustRightInd w:val="0"/>
+              <w:spacing w:line="360" w:lineRule="auto"/>
               <w:rPr>
                 <w:rFonts w:hint="default" w:ascii="Times New Roman" w:hAnsi="Times New Roman" w:eastAsia="宋体" w:cs="Times New Roman"/>
                 <w:sz w:val="21"/>
@@ -23150,6 +22842,11 @@
           </w:tcPr>
           <w:p>
             <w:pPr>
+              <w:widowControl w:val="0"/>
+              <w:autoSpaceDE w:val="0"/>
+              <w:autoSpaceDN w:val="0"/>
+              <w:adjustRightInd w:val="0"/>
+              <w:spacing w:line="360" w:lineRule="auto"/>
               <w:rPr>
                 <w:rFonts w:hint="default" w:ascii="Times New Roman" w:hAnsi="Times New Roman" w:eastAsia="宋体" w:cs="Times New Roman"/>
                 <w:sz w:val="21"/>
@@ -23176,6 +22873,11 @@
           </w:tcPr>
           <w:p>
             <w:pPr>
+              <w:widowControl w:val="0"/>
+              <w:autoSpaceDE w:val="0"/>
+              <w:autoSpaceDN w:val="0"/>
+              <w:adjustRightInd w:val="0"/>
+              <w:spacing w:line="360" w:lineRule="auto"/>
               <w:rPr>
                 <w:rFonts w:hint="default" w:ascii="Times New Roman" w:hAnsi="Times New Roman" w:eastAsia="宋体" w:cs="Times New Roman"/>
                 <w:sz w:val="21"/>
@@ -23202,6 +22904,11 @@
           </w:tcPr>
           <w:p>
             <w:pPr>
+              <w:widowControl w:val="0"/>
+              <w:autoSpaceDE w:val="0"/>
+              <w:autoSpaceDN w:val="0"/>
+              <w:adjustRightInd w:val="0"/>
+              <w:spacing w:line="360" w:lineRule="auto"/>
               <w:rPr>
                 <w:rFonts w:hint="default" w:ascii="Times New Roman" w:hAnsi="Times New Roman" w:eastAsia="宋体" w:cs="Times New Roman"/>
                 <w:sz w:val="21"/>
@@ -23246,6 +22953,11 @@
           </w:tcPr>
           <w:p>
             <w:pPr>
+              <w:widowControl w:val="0"/>
+              <w:autoSpaceDE w:val="0"/>
+              <w:autoSpaceDN w:val="0"/>
+              <w:adjustRightInd w:val="0"/>
+              <w:spacing w:line="360" w:lineRule="auto"/>
               <w:rPr>
                 <w:rFonts w:hint="default" w:ascii="Times New Roman" w:hAnsi="Times New Roman" w:eastAsia="宋体" w:cs="Times New Roman"/>
                 <w:sz w:val="21"/>
@@ -23272,6 +22984,11 @@
           </w:tcPr>
           <w:p>
             <w:pPr>
+              <w:widowControl w:val="0"/>
+              <w:autoSpaceDE w:val="0"/>
+              <w:autoSpaceDN w:val="0"/>
+              <w:adjustRightInd w:val="0"/>
+              <w:spacing w:line="360" w:lineRule="auto"/>
               <w:rPr>
                 <w:rFonts w:hint="default" w:ascii="Times New Roman" w:hAnsi="Times New Roman" w:eastAsia="宋体" w:cs="Times New Roman"/>
                 <w:sz w:val="21"/>
@@ -23298,6 +23015,11 @@
           </w:tcPr>
           <w:p>
             <w:pPr>
+              <w:widowControl w:val="0"/>
+              <w:autoSpaceDE w:val="0"/>
+              <w:autoSpaceDN w:val="0"/>
+              <w:adjustRightInd w:val="0"/>
+              <w:spacing w:line="360" w:lineRule="auto"/>
               <w:rPr>
                 <w:rFonts w:hint="default" w:ascii="Times New Roman" w:hAnsi="Times New Roman" w:eastAsia="宋体" w:cs="Times New Roman"/>
                 <w:sz w:val="21"/>
@@ -23342,6 +23064,11 @@
           </w:tcPr>
           <w:p>
             <w:pPr>
+              <w:widowControl w:val="0"/>
+              <w:autoSpaceDE w:val="0"/>
+              <w:autoSpaceDN w:val="0"/>
+              <w:adjustRightInd w:val="0"/>
+              <w:spacing w:line="360" w:lineRule="auto"/>
               <w:rPr>
                 <w:rFonts w:hint="default" w:ascii="Times New Roman" w:hAnsi="Times New Roman" w:eastAsia="宋体" w:cs="Times New Roman"/>
                 <w:sz w:val="21"/>
@@ -23368,6 +23095,11 @@
           </w:tcPr>
           <w:p>
             <w:pPr>
+              <w:widowControl w:val="0"/>
+              <w:autoSpaceDE w:val="0"/>
+              <w:autoSpaceDN w:val="0"/>
+              <w:adjustRightInd w:val="0"/>
+              <w:spacing w:line="360" w:lineRule="auto"/>
               <w:rPr>
                 <w:rFonts w:hint="default" w:ascii="Times New Roman" w:hAnsi="Times New Roman" w:eastAsia="宋体" w:cs="Times New Roman"/>
                 <w:sz w:val="21"/>
@@ -23394,6 +23126,11 @@
           </w:tcPr>
           <w:p>
             <w:pPr>
+              <w:widowControl w:val="0"/>
+              <w:autoSpaceDE w:val="0"/>
+              <w:autoSpaceDN w:val="0"/>
+              <w:adjustRightInd w:val="0"/>
+              <w:spacing w:line="360" w:lineRule="auto"/>
               <w:rPr>
                 <w:rFonts w:hint="default" w:ascii="Times New Roman" w:hAnsi="Times New Roman" w:eastAsia="宋体" w:cs="Times New Roman"/>
                 <w:sz w:val="21"/>
@@ -23415,6 +23152,11 @@
           </w:p>
           <w:p>
             <w:pPr>
+              <w:widowControl w:val="0"/>
+              <w:autoSpaceDE w:val="0"/>
+              <w:autoSpaceDN w:val="0"/>
+              <w:adjustRightInd w:val="0"/>
+              <w:spacing w:line="360" w:lineRule="auto"/>
               <w:rPr>
                 <w:rFonts w:hint="default" w:ascii="Times New Roman" w:hAnsi="Times New Roman" w:eastAsia="宋体" w:cs="Times New Roman"/>
                 <w:sz w:val="21"/>

</xml_diff>